<commit_message>
added user id in the acn table and keyfacts module
</commit_message>
<xml_diff>
--- a/coromendal/coromendal.Web/Report.docx
+++ b/coromendal/coromendal.Web/Report.docx
@@ -1833,37 +1833,21 @@
                 <w:bCs/>
                 <w:szCs w:val="20"/>
               </w:rPr>
-              <w:t xml:space="preserve">Due date for </w:t>
-            </w:r>
-            <w:proofErr w:type="spellStart"/>
+              <w:t>Due date for aud</w:t>
+            </w:r>
             <w:r>
               <w:rPr>
                 <w:bCs/>
                 <w:szCs w:val="20"/>
               </w:rPr>
-              <w:t>aud</w:t>
+              <w:t>i</w:t>
             </w:r>
             <w:r>
               <w:rPr>
                 <w:bCs/>
                 <w:szCs w:val="20"/>
               </w:rPr>
-              <w:t>i</w:t>
-            </w:r>
-            <w:r>
-              <w:rPr>
-                <w:bCs/>
-                <w:szCs w:val="20"/>
-              </w:rPr>
-              <w:t>tee</w:t>
-            </w:r>
-            <w:proofErr w:type="spellEnd"/>
-            <w:r>
-              <w:rPr>
-                <w:bCs/>
-                <w:szCs w:val="20"/>
-              </w:rPr>
-              <w:t xml:space="preserve"> comments</w:t>
+              <w:t>tee comments</w:t>
             </w:r>
           </w:p>
         </w:tc>
@@ -1931,23 +1915,7 @@
                 <w:bCs/>
                 <w:szCs w:val="20"/>
               </w:rPr>
-              <w:t xml:space="preserve">Actual date of </w:t>
-            </w:r>
-            <w:proofErr w:type="spellStart"/>
-            <w:r>
-              <w:rPr>
-                <w:bCs/>
-                <w:szCs w:val="20"/>
-              </w:rPr>
-              <w:t>auditee</w:t>
-            </w:r>
-            <w:proofErr w:type="spellEnd"/>
-            <w:r>
-              <w:rPr>
-                <w:bCs/>
-                <w:szCs w:val="20"/>
-              </w:rPr>
-              <w:t xml:space="preserve"> comments</w:t>
+              <w:t>Actual date of auditee comments</w:t>
             </w:r>
           </w:p>
         </w:tc>
@@ -2249,21 +2217,12 @@
                 <w:szCs w:val="20"/>
               </w:rPr>
             </w:pPr>
-            <w:proofErr w:type="spellStart"/>
             <w:r>
               <w:rPr>
                 <w:bCs/>
                 <w:szCs w:val="20"/>
               </w:rPr>
-              <w:t>Auditee</w:t>
-            </w:r>
-            <w:proofErr w:type="spellEnd"/>
-            <w:r>
-              <w:rPr>
-                <w:bCs/>
-                <w:szCs w:val="20"/>
-              </w:rPr>
-              <w:t>(s)</w:t>
+              <w:t>Auditee(s)</w:t>
             </w:r>
             <w:r>
               <w:rPr>
@@ -2679,6 +2638,130 @@
         <w:t>)</w:t>
       </w:r>
     </w:p>
+    <w:tbl>
+      <w:tblPr>
+        <w:tblW w:w="9900" w:type="dxa"/>
+        <w:tblInd w:w="108" w:type="dxa"/>
+        <w:tblBorders>
+          <w:top w:val="single" w:sz="4" w:space="0" w:color="000000"/>
+          <w:left w:val="single" w:sz="4" w:space="0" w:color="000000"/>
+          <w:bottom w:val="single" w:sz="4" w:space="0" w:color="000000"/>
+          <w:right w:val="single" w:sz="4" w:space="0" w:color="000000"/>
+          <w:insideH w:val="single" w:sz="4" w:space="0" w:color="000000"/>
+          <w:insideV w:val="single" w:sz="4" w:space="0" w:color="000000"/>
+        </w:tblBorders>
+        <w:tblLayout w:type="fixed"/>
+        <w:tblLook w:val="04A0"/>
+      </w:tblPr>
+      <w:tblGrid>
+        <w:gridCol w:w="709"/>
+        <w:gridCol w:w="4678"/>
+        <w:gridCol w:w="4513"/>
+      </w:tblGrid>
+      <w:tr>
+        <w:trPr>
+          <w:trHeight w:val="486"/>
+        </w:trPr>
+        <w:tc>
+          <w:tcPr>
+            <w:tcW w:w="709" w:type="dxa"/>
+            <w:shd w:val="clear" w:color="auto" w:fill="auto"/>
+            <w:vAlign w:val="center"/>
+          </w:tcPr>
+          <w:p>
+            <w:pPr>
+              <w:pStyle w:val="BodyTextIndent"/>
+              <w:spacing w:after="0"/>
+              <w:ind w:left="0"/>
+              <w:jc w:val="center"/>
+              <w:rPr>
+                <w:b/>
+                <w:bCs/>
+                <w:szCs w:val="20"/>
+              </w:rPr>
+            </w:pPr>
+            <w:r>
+              <w:rPr>
+                <w:b/>
+                <w:bCs/>
+                <w:szCs w:val="20"/>
+              </w:rPr>
+              <w:t>S. No</w:t>
+            </w:r>
+          </w:p>
+        </w:tc>
+        <w:tc>
+          <w:tcPr>
+            <w:tcW w:w="4678" w:type="dxa"/>
+            <w:shd w:val="clear" w:color="auto" w:fill="auto"/>
+            <w:vAlign w:val="center"/>
+          </w:tcPr>
+          <w:p>
+            <w:pPr>
+              <w:pStyle w:val="BodyTextIndent"/>
+              <w:spacing w:after="0"/>
+              <w:ind w:left="0"/>
+              <w:jc w:val="center"/>
+              <w:rPr>
+                <w:b/>
+                <w:bCs/>
+                <w:szCs w:val="20"/>
+              </w:rPr>
+            </w:pPr>
+            <w:r>
+              <w:rPr>
+                <w:rFonts w:ascii="Consolas" w:eastAsia="Calibri" w:hAnsi="Consolas" w:cs="Consolas"/>
+                <w:color w:val="000000"/>
+                <w:sz w:val="19"/>
+                <w:szCs w:val="19"/>
+              </w:rPr>
+              <w:t>Particulars</w:t>
+            </w:r>
+          </w:p>
+          <w:p>
+            <w:pPr>
+              <w:pStyle w:val="BodyTextIndent"/>
+              <w:spacing w:after="0"/>
+              <w:ind w:left="0"/>
+              <w:jc w:val="center"/>
+              <w:rPr>
+                <w:b/>
+                <w:bCs/>
+                <w:szCs w:val="20"/>
+              </w:rPr>
+            </w:pPr>
+          </w:p>
+        </w:tc>
+        <w:tc>
+          <w:tcPr>
+            <w:tcW w:w="4513" w:type="dxa"/>
+            <w:shd w:val="clear" w:color="auto" w:fill="auto"/>
+            <w:vAlign w:val="center"/>
+          </w:tcPr>
+          <w:p>
+            <w:pPr>
+              <w:pStyle w:val="BodyTextIndent"/>
+              <w:spacing w:after="0"/>
+              <w:ind w:left="0"/>
+              <w:jc w:val="center"/>
+              <w:rPr>
+                <w:b/>
+                <w:bCs/>
+                <w:szCs w:val="20"/>
+              </w:rPr>
+            </w:pPr>
+            <w:r>
+              <w:rPr>
+                <w:b/>
+                <w:bCs/>
+                <w:szCs w:val="20"/>
+              </w:rPr>
+              <w:t>Value</w:t>
+            </w:r>
+          </w:p>
+        </w:tc>
+      </w:tr>
+    </w:tbl>
     <w:p>
       <w:pPr>
         <w:pStyle w:val="Title"/>
@@ -2690,191 +2773,23 @@
         </w:rPr>
       </w:pPr>
     </w:p>
-    <w:tbl>
-      <w:tblPr>
-        <w:tblStyle w:val="TableGrid"/>
-        <w:tblW w:w="0" w:type="auto"/>
-        <w:tblInd w:w="108" w:type="dxa"/>
-        <w:tblBorders>
-          <w:top w:val="single" w:sz="4" w:space="0" w:color="000000" w:themeColor="text1"/>
-          <w:left w:val="single" w:sz="4" w:space="0" w:color="000000" w:themeColor="text1"/>
-          <w:bottom w:val="single" w:sz="4" w:space="0" w:color="000000" w:themeColor="text1"/>
-          <w:right w:val="single" w:sz="4" w:space="0" w:color="000000" w:themeColor="text1"/>
-          <w:insideH w:val="single" w:sz="4" w:space="0" w:color="000000" w:themeColor="text1"/>
-          <w:insideV w:val="single" w:sz="4" w:space="0" w:color="000000" w:themeColor="text1"/>
-        </w:tblBorders>
-        <w:shd w:val="clear" w:color="auto" w:fill="FFFF00"/>
-        <w:tblLook w:val="04A0"/>
-      </w:tblPr>
-      <w:tblGrid>
-        <w:gridCol w:w="7830"/>
-        <w:gridCol w:w="1843"/>
-      </w:tblGrid>
-      <w:tr>
-        <w:tc>
-          <w:tcPr>
-            <w:tcW w:w="7830" w:type="dxa"/>
-            <w:shd w:val="clear" w:color="auto" w:fill="FFFF00"/>
-          </w:tcPr>
-          <w:p>
-            <w:pPr>
-              <w:pStyle w:val="Title"/>
-              <w:tabs>
-                <w:tab w:val="left" w:pos="180"/>
-              </w:tabs>
-              <w:rPr>
-                <w:rFonts w:ascii="Trebuchet MS" w:hAnsi="Trebuchet MS"/>
-                <w:b w:val="0"/>
-                <w:sz w:val="20"/>
-                <w:szCs w:val="20"/>
-                <w:u w:val="none"/>
-              </w:rPr>
-            </w:pPr>
-            <w:r>
-              <w:rPr>
-                <w:rFonts w:ascii="Trebuchet MS" w:hAnsi="Trebuchet MS"/>
-                <w:b w:val="0"/>
-                <w:sz w:val="20"/>
-                <w:szCs w:val="20"/>
-                <w:u w:val="none"/>
-              </w:rPr>
-              <w:t>Particulars</w:t>
-            </w:r>
-          </w:p>
-        </w:tc>
-        <w:tc>
-          <w:tcPr>
-            <w:tcW w:w="1843" w:type="dxa"/>
-            <w:shd w:val="clear" w:color="auto" w:fill="FFFF00"/>
-          </w:tcPr>
-          <w:p>
-            <w:pPr>
-              <w:pStyle w:val="Title"/>
-              <w:tabs>
-                <w:tab w:val="left" w:pos="180"/>
-              </w:tabs>
-              <w:rPr>
-                <w:rFonts w:ascii="Trebuchet MS" w:hAnsi="Trebuchet MS"/>
-                <w:b w:val="0"/>
-                <w:sz w:val="20"/>
-                <w:szCs w:val="20"/>
-                <w:u w:val="none"/>
-              </w:rPr>
-            </w:pPr>
-            <w:r>
-              <w:rPr>
-                <w:rFonts w:ascii="Trebuchet MS" w:hAnsi="Trebuchet MS"/>
-                <w:b w:val="0"/>
-                <w:sz w:val="20"/>
-                <w:szCs w:val="20"/>
-                <w:u w:val="none"/>
-              </w:rPr>
-              <w:t xml:space="preserve">Value in Rs. </w:t>
-            </w:r>
-            <w:proofErr w:type="spellStart"/>
-            <w:r>
-              <w:rPr>
-                <w:rFonts w:ascii="Trebuchet MS" w:hAnsi="Trebuchet MS"/>
-                <w:b w:val="0"/>
-                <w:sz w:val="20"/>
-                <w:szCs w:val="20"/>
-                <w:u w:val="none"/>
-              </w:rPr>
-              <w:t>Lacs</w:t>
-            </w:r>
-            <w:proofErr w:type="spellEnd"/>
-          </w:p>
-        </w:tc>
-      </w:tr>
-      <w:tr>
-        <w:tc>
-          <w:tcPr>
-            <w:tcW w:w="7830" w:type="dxa"/>
-            <w:shd w:val="clear" w:color="auto" w:fill="FFFF00"/>
-          </w:tcPr>
-          <w:p>
-            <w:pPr>
-              <w:pStyle w:val="Title"/>
-              <w:tabs>
-                <w:tab w:val="left" w:pos="180"/>
-              </w:tabs>
-              <w:jc w:val="left"/>
-              <w:rPr>
-                <w:rFonts w:ascii="Trebuchet MS" w:hAnsi="Trebuchet MS"/>
-                <w:sz w:val="20"/>
-                <w:szCs w:val="20"/>
-                <w:u w:val="none"/>
-              </w:rPr>
-            </w:pPr>
-          </w:p>
-        </w:tc>
-        <w:tc>
-          <w:tcPr>
-            <w:tcW w:w="1843" w:type="dxa"/>
-            <w:shd w:val="clear" w:color="auto" w:fill="FFFF00"/>
-          </w:tcPr>
-          <w:p>
-            <w:pPr>
-              <w:pStyle w:val="Title"/>
-              <w:tabs>
-                <w:tab w:val="left" w:pos="180"/>
-              </w:tabs>
-              <w:jc w:val="right"/>
-              <w:rPr>
-                <w:rFonts w:ascii="Trebuchet MS" w:hAnsi="Trebuchet MS"/>
-                <w:sz w:val="20"/>
-                <w:szCs w:val="20"/>
-                <w:u w:val="none"/>
-              </w:rPr>
-            </w:pPr>
-          </w:p>
-        </w:tc>
-      </w:tr>
-      <w:tr>
-        <w:tc>
-          <w:tcPr>
-            <w:tcW w:w="7830" w:type="dxa"/>
-            <w:shd w:val="clear" w:color="auto" w:fill="FFFF00"/>
-          </w:tcPr>
-          <w:p>
-            <w:pPr>
-              <w:pStyle w:val="Title"/>
-              <w:tabs>
-                <w:tab w:val="left" w:pos="180"/>
-              </w:tabs>
-              <w:jc w:val="left"/>
-              <w:rPr>
-                <w:rFonts w:ascii="Trebuchet MS" w:hAnsi="Trebuchet MS"/>
-                <w:sz w:val="20"/>
-                <w:szCs w:val="20"/>
-                <w:u w:val="none"/>
-              </w:rPr>
-            </w:pPr>
-          </w:p>
-        </w:tc>
-        <w:tc>
-          <w:tcPr>
-            <w:tcW w:w="1843" w:type="dxa"/>
-            <w:shd w:val="clear" w:color="auto" w:fill="FFFF00"/>
-          </w:tcPr>
-          <w:p>
-            <w:pPr>
-              <w:pStyle w:val="Title"/>
-              <w:tabs>
-                <w:tab w:val="left" w:pos="180"/>
-              </w:tabs>
-              <w:jc w:val="right"/>
-              <w:rPr>
-                <w:rFonts w:ascii="Trebuchet MS" w:hAnsi="Trebuchet MS"/>
-                <w:sz w:val="20"/>
-                <w:szCs w:val="20"/>
-                <w:u w:val="none"/>
-              </w:rPr>
-            </w:pPr>
-          </w:p>
-        </w:tc>
-      </w:tr>
-    </w:tbl>
+    <w:p>
+      <w:pPr>
+        <w:spacing w:after="200" w:line="276" w:lineRule="auto"/>
+        <w:rPr>
+          <w:b/>
+        </w:rPr>
+      </w:pPr>
+      <w:r>
+        <w:rPr>
+          <w:rFonts w:ascii="Consolas" w:eastAsia="Calibri" w:hAnsi="Consolas" w:cs="Consolas"/>
+          <w:color w:val="A31515"/>
+          <w:sz w:val="19"/>
+          <w:szCs w:val="19"/>
+        </w:rPr>
+        <w:t>#%KEYTABLE%</w:t>
+      </w:r>
+    </w:p>
     <w:p>
       <w:pPr>
         <w:spacing w:after="200" w:line="276" w:lineRule="auto"/>
@@ -3006,7 +2921,6 @@
                 <w:szCs w:val="20"/>
               </w:rPr>
             </w:pPr>
-            <w:proofErr w:type="spellStart"/>
             <w:r>
               <w:rPr>
                 <w:szCs w:val="20"/>
@@ -3019,7 +2933,6 @@
               </w:rPr>
               <w:t>No</w:t>
             </w:r>
-            <w:proofErr w:type="spellEnd"/>
           </w:p>
         </w:tc>
         <w:tc>
@@ -3555,29 +3468,7 @@
           <w:szCs w:val="20"/>
           <w:u w:val="none"/>
         </w:rPr>
-        <w:t xml:space="preserve">* Based on declaration from </w:t>
-      </w:r>
-      <w:proofErr w:type="spellStart"/>
-      <w:r>
-        <w:rPr>
-          <w:rFonts w:ascii="Trebuchet MS" w:hAnsi="Trebuchet MS"/>
-          <w:i/>
-          <w:sz w:val="20"/>
-          <w:szCs w:val="20"/>
-          <w:u w:val="none"/>
-        </w:rPr>
-        <w:t>auditee</w:t>
-      </w:r>
-      <w:proofErr w:type="spellEnd"/>
-      <w:r>
-        <w:rPr>
-          <w:rFonts w:ascii="Trebuchet MS" w:hAnsi="Trebuchet MS"/>
-          <w:i/>
-          <w:sz w:val="20"/>
-          <w:szCs w:val="20"/>
-          <w:u w:val="none"/>
-        </w:rPr>
-        <w:t xml:space="preserve"> </w:t>
+        <w:t xml:space="preserve">* Based on declaration from auditee </w:t>
       </w:r>
       <w:r>
         <w:rPr>
@@ -4031,7 +3922,6 @@
                 <w:szCs w:val="20"/>
               </w:rPr>
             </w:pPr>
-            <w:proofErr w:type="spellStart"/>
             <w:r>
               <w:rPr>
                 <w:rFonts w:asciiTheme="minorHAnsi" w:hAnsiTheme="minorHAnsi"/>
@@ -4039,7 +3929,6 @@
               </w:rPr>
               <w:t>Weightage</w:t>
             </w:r>
-            <w:proofErr w:type="spellEnd"/>
           </w:p>
         </w:tc>
         <w:tc>
@@ -4197,23 +4086,7 @@
                 <w:rFonts w:asciiTheme="minorHAnsi" w:hAnsiTheme="minorHAnsi"/>
                 <w:szCs w:val="20"/>
               </w:rPr>
-              <w:t xml:space="preserve">Best practices / </w:t>
-            </w:r>
-            <w:proofErr w:type="spellStart"/>
-            <w:r>
-              <w:rPr>
-                <w:rFonts w:asciiTheme="minorHAnsi" w:hAnsiTheme="minorHAnsi"/>
-                <w:szCs w:val="20"/>
-              </w:rPr>
-              <w:t>Kaizens</w:t>
-            </w:r>
-            <w:proofErr w:type="spellEnd"/>
-            <w:r>
-              <w:rPr>
-                <w:rFonts w:asciiTheme="minorHAnsi" w:hAnsiTheme="minorHAnsi"/>
-                <w:szCs w:val="20"/>
-              </w:rPr>
-              <w:t xml:space="preserve"> followed</w:t>
+              <w:t>Best practices / Kaizens followed</w:t>
             </w:r>
           </w:p>
         </w:tc>
@@ -5367,21 +5240,12 @@
                 <w:szCs w:val="20"/>
               </w:rPr>
             </w:pPr>
-            <w:proofErr w:type="spellStart"/>
-            <w:r>
-              <w:rPr>
-                <w:b/>
-                <w:szCs w:val="20"/>
-              </w:rPr>
-              <w:t>Auditee</w:t>
-            </w:r>
-            <w:proofErr w:type="spellEnd"/>
-            <w:r>
-              <w:rPr>
-                <w:b/>
-                <w:szCs w:val="20"/>
-              </w:rPr>
-              <w:t xml:space="preserve"> Response to observation (Agreed</w:t>
+            <w:r>
+              <w:rPr>
+                <w:b/>
+                <w:szCs w:val="20"/>
+              </w:rPr>
+              <w:t>Auditee Response to observation (Agreed</w:t>
             </w:r>
             <w:r>
               <w:rPr>
@@ -9359,23 +9223,13 @@
                 <w:szCs w:val="22"/>
               </w:rPr>
             </w:pPr>
-            <w:proofErr w:type="spellStart"/>
             <w:r>
               <w:rPr>
                 <w:color w:val="FFFFFF" w:themeColor="background1"/>
                 <w:sz w:val="22"/>
                 <w:szCs w:val="22"/>
               </w:rPr>
-              <w:t>Upto</w:t>
-            </w:r>
-            <w:proofErr w:type="spellEnd"/>
-            <w:r>
-              <w:rPr>
-                <w:color w:val="FFFFFF" w:themeColor="background1"/>
-                <w:sz w:val="22"/>
-                <w:szCs w:val="22"/>
-              </w:rPr>
-              <w:t xml:space="preserve"> 2.4</w:t>
+              <w:t>Upto 2.4</w:t>
             </w:r>
           </w:p>
         </w:tc>
@@ -9597,7 +9451,7 @@
         <w:b/>
         <w:noProof/>
       </w:rPr>
-      <w:t>6</w:t>
+      <w:t>3</w:t>
     </w:r>
     <w:r>
       <w:rPr>
@@ -13183,7 +13037,7 @@
 </file>
 
 <file path=customXml/itemProps1.xml><?xml version="1.0" encoding="utf-8"?>
-<ds:datastoreItem xmlns:ds="http://schemas.openxmlformats.org/officeDocument/2006/customXml" ds:itemID="{48EAB0A3-3574-41B5-8D99-199B140D5706}">
+<ds:datastoreItem xmlns:ds="http://schemas.openxmlformats.org/officeDocument/2006/customXml" ds:itemID="{E7627601-0B59-4159-8D6B-EFCA75EF4DFE}">
   <ds:schemaRefs>
     <ds:schemaRef ds:uri="http://schemas.openxmlformats.org/officeDocument/2006/bibliography"/>
   </ds:schemaRefs>

</xml_diff>

<commit_message>
Issues fixed Table and column alignment fixed
</commit_message>
<xml_diff>
--- a/coromendal/coromendal.Web/Report.docx
+++ b/coromendal/coromendal.Web/Report.docx
@@ -1833,13 +1833,21 @@
                 <w:bCs/>
                 <w:szCs w:val="20"/>
               </w:rPr>
-              <w:t>Due date for aud</w:t>
-            </w:r>
+              <w:t xml:space="preserve">Due date for </w:t>
+            </w:r>
+            <w:proofErr w:type="spellStart"/>
             <w:r>
               <w:rPr>
                 <w:bCs/>
                 <w:szCs w:val="20"/>
               </w:rPr>
+              <w:t>aud</w:t>
+            </w:r>
+            <w:r>
+              <w:rPr>
+                <w:bCs/>
+                <w:szCs w:val="20"/>
+              </w:rPr>
               <w:t>i</w:t>
             </w:r>
             <w:r>
@@ -1847,7 +1855,15 @@
                 <w:bCs/>
                 <w:szCs w:val="20"/>
               </w:rPr>
-              <w:t>tee comments</w:t>
+              <w:t>tee</w:t>
+            </w:r>
+            <w:proofErr w:type="spellEnd"/>
+            <w:r>
+              <w:rPr>
+                <w:bCs/>
+                <w:szCs w:val="20"/>
+              </w:rPr>
+              <w:t xml:space="preserve"> comments</w:t>
             </w:r>
           </w:p>
         </w:tc>
@@ -1915,7 +1931,23 @@
                 <w:bCs/>
                 <w:szCs w:val="20"/>
               </w:rPr>
-              <w:t>Actual date of auditee comments</w:t>
+              <w:t xml:space="preserve">Actual date of </w:t>
+            </w:r>
+            <w:proofErr w:type="spellStart"/>
+            <w:r>
+              <w:rPr>
+                <w:bCs/>
+                <w:szCs w:val="20"/>
+              </w:rPr>
+              <w:t>auditee</w:t>
+            </w:r>
+            <w:proofErr w:type="spellEnd"/>
+            <w:r>
+              <w:rPr>
+                <w:bCs/>
+                <w:szCs w:val="20"/>
+              </w:rPr>
+              <w:t xml:space="preserve"> comments</w:t>
             </w:r>
           </w:p>
         </w:tc>
@@ -2217,12 +2249,21 @@
                 <w:szCs w:val="20"/>
               </w:rPr>
             </w:pPr>
+            <w:proofErr w:type="spellStart"/>
             <w:r>
               <w:rPr>
                 <w:bCs/>
                 <w:szCs w:val="20"/>
               </w:rPr>
-              <w:t>Auditee(s)</w:t>
+              <w:t>Auditee</w:t>
+            </w:r>
+            <w:proofErr w:type="spellEnd"/>
+            <w:r>
+              <w:rPr>
+                <w:bCs/>
+                <w:szCs w:val="20"/>
+              </w:rPr>
+              <w:t>(s)</w:t>
             </w:r>
             <w:r>
               <w:rPr>
@@ -2764,17 +2805,6 @@
     </w:tbl>
     <w:p>
       <w:pPr>
-        <w:pStyle w:val="Title"/>
-        <w:jc w:val="left"/>
-        <w:rPr>
-          <w:rFonts w:ascii="Trebuchet MS" w:hAnsi="Trebuchet MS"/>
-          <w:szCs w:val="22"/>
-          <w:u w:val="none"/>
-        </w:rPr>
-      </w:pPr>
-    </w:p>
-    <w:p>
-      <w:pPr>
         <w:spacing w:after="200" w:line="276" w:lineRule="auto"/>
         <w:rPr>
           <w:b/>
@@ -2921,6 +2951,7 @@
                 <w:szCs w:val="20"/>
               </w:rPr>
             </w:pPr>
+            <w:proofErr w:type="spellStart"/>
             <w:r>
               <w:rPr>
                 <w:szCs w:val="20"/>
@@ -2933,6 +2964,7 @@
               </w:rPr>
               <w:t>No</w:t>
             </w:r>
+            <w:proofErr w:type="spellEnd"/>
           </w:p>
         </w:tc>
         <w:tc>
@@ -3468,7 +3500,29 @@
           <w:szCs w:val="20"/>
           <w:u w:val="none"/>
         </w:rPr>
-        <w:t xml:space="preserve">* Based on declaration from auditee </w:t>
+        <w:t xml:space="preserve">* Based on declaration from </w:t>
+      </w:r>
+      <w:proofErr w:type="spellStart"/>
+      <w:r>
+        <w:rPr>
+          <w:rFonts w:ascii="Trebuchet MS" w:hAnsi="Trebuchet MS"/>
+          <w:i/>
+          <w:sz w:val="20"/>
+          <w:szCs w:val="20"/>
+          <w:u w:val="none"/>
+        </w:rPr>
+        <w:t>auditee</w:t>
+      </w:r>
+      <w:proofErr w:type="spellEnd"/>
+      <w:r>
+        <w:rPr>
+          <w:rFonts w:ascii="Trebuchet MS" w:hAnsi="Trebuchet MS"/>
+          <w:i/>
+          <w:sz w:val="20"/>
+          <w:szCs w:val="20"/>
+          <w:u w:val="none"/>
+        </w:rPr>
+        <w:t xml:space="preserve"> </w:t>
       </w:r>
       <w:r>
         <w:rPr>
@@ -3922,6 +3976,7 @@
                 <w:szCs w:val="20"/>
               </w:rPr>
             </w:pPr>
+            <w:proofErr w:type="spellStart"/>
             <w:r>
               <w:rPr>
                 <w:rFonts w:asciiTheme="minorHAnsi" w:hAnsiTheme="minorHAnsi"/>
@@ -3929,6 +3984,7 @@
               </w:rPr>
               <w:t>Weightage</w:t>
             </w:r>
+            <w:proofErr w:type="spellEnd"/>
           </w:p>
         </w:tc>
         <w:tc>
@@ -4086,7 +4142,23 @@
                 <w:rFonts w:asciiTheme="minorHAnsi" w:hAnsiTheme="minorHAnsi"/>
                 <w:szCs w:val="20"/>
               </w:rPr>
-              <w:t>Best practices / Kaizens followed</w:t>
+              <w:t xml:space="preserve">Best practices / </w:t>
+            </w:r>
+            <w:proofErr w:type="spellStart"/>
+            <w:r>
+              <w:rPr>
+                <w:rFonts w:asciiTheme="minorHAnsi" w:hAnsiTheme="minorHAnsi"/>
+                <w:szCs w:val="20"/>
+              </w:rPr>
+              <w:t>Kaizens</w:t>
+            </w:r>
+            <w:proofErr w:type="spellEnd"/>
+            <w:r>
+              <w:rPr>
+                <w:rFonts w:asciiTheme="minorHAnsi" w:hAnsiTheme="minorHAnsi"/>
+                <w:szCs w:val="20"/>
+              </w:rPr>
+              <w:t xml:space="preserve"> followed</w:t>
             </w:r>
           </w:p>
         </w:tc>
@@ -4145,6 +4217,41 @@
                 <w:szCs w:val="20"/>
               </w:rPr>
             </w:pPr>
+            <w:r>
+              <w:rPr>
+                <w:rFonts w:asciiTheme="minorHAnsi" w:hAnsiTheme="minorHAnsi"/>
+                <w:szCs w:val="20"/>
+              </w:rPr>
+              <w:t>#%Q1%</w:t>
+            </w:r>
+            <w:r>
+              <w:rPr>
+                <w:rFonts w:asciiTheme="minorHAnsi" w:hAnsiTheme="minorHAnsi"/>
+                <w:szCs w:val="20"/>
+              </w:rPr>
+              <w:t xml:space="preserve"> </w:t>
+            </w:r>
+            <w:r>
+              <w:rPr>
+                <w:rFonts w:asciiTheme="minorHAnsi" w:hAnsiTheme="minorHAnsi"/>
+                <w:szCs w:val="20"/>
+              </w:rPr>
+              <w:t>,</w:t>
+            </w:r>
+            <w:r>
+              <w:rPr>
+                <w:rFonts w:asciiTheme="minorHAnsi" w:hAnsiTheme="minorHAnsi"/>
+                <w:szCs w:val="20"/>
+              </w:rPr>
+              <w:t xml:space="preserve"> </w:t>
+            </w:r>
+            <w:r>
+              <w:rPr>
+                <w:rFonts w:asciiTheme="minorHAnsi" w:hAnsiTheme="minorHAnsi"/>
+                <w:szCs w:val="20"/>
+              </w:rPr>
+              <w:t>#%Q2%</w:t>
+            </w:r>
           </w:p>
         </w:tc>
         <w:tc>
@@ -4155,13 +4262,35 @@
           </w:tcPr>
           <w:p>
             <w:pPr>
-              <w:jc w:val="right"/>
-              <w:rPr>
-                <w:rFonts w:asciiTheme="minorHAnsi" w:hAnsiTheme="minorHAnsi"/>
-                <w:color w:val="FFFFFF" w:themeColor="background1"/>
-                <w:szCs w:val="20"/>
-              </w:rPr>
-            </w:pPr>
+              <w:jc w:val="center"/>
+              <w:rPr>
+                <w:rFonts w:asciiTheme="minorHAnsi" w:hAnsiTheme="minorHAnsi"/>
+                <w:szCs w:val="20"/>
+              </w:rPr>
+            </w:pPr>
+            <w:r>
+              <w:rPr>
+                <w:rFonts w:asciiTheme="minorHAnsi" w:hAnsiTheme="minorHAnsi"/>
+                <w:szCs w:val="20"/>
+              </w:rPr>
+              <w:t>#%</w:t>
+            </w:r>
+            <w:r>
+              <w:rPr>
+                <w:rFonts w:asciiTheme="minorHAnsi" w:hAnsiTheme="minorHAnsi"/>
+                <w:b/>
+                <w:szCs w:val="20"/>
+              </w:rPr>
+              <w:t>Documentation</w:t>
+            </w:r>
+            <w:r>
+              <w:rPr>
+                <w:rFonts w:asciiTheme="minorHAnsi" w:hAnsiTheme="minorHAnsi"/>
+                <w:b/>
+                <w:szCs w:val="20"/>
+              </w:rPr>
+              <w:t>%</w:t>
+            </w:r>
           </w:p>
         </w:tc>
       </w:tr>
@@ -4291,6 +4420,41 @@
                 <w:szCs w:val="20"/>
               </w:rPr>
             </w:pPr>
+            <w:r>
+              <w:rPr>
+                <w:rFonts w:asciiTheme="minorHAnsi" w:hAnsiTheme="minorHAnsi"/>
+                <w:szCs w:val="20"/>
+              </w:rPr>
+              <w:t>#%Q</w:t>
+            </w:r>
+            <w:r>
+              <w:rPr>
+                <w:rFonts w:asciiTheme="minorHAnsi" w:hAnsiTheme="minorHAnsi"/>
+                <w:szCs w:val="20"/>
+              </w:rPr>
+              <w:t>3</w:t>
+            </w:r>
+            <w:r>
+              <w:rPr>
+                <w:rFonts w:asciiTheme="minorHAnsi" w:hAnsiTheme="minorHAnsi"/>
+                <w:szCs w:val="20"/>
+              </w:rPr>
+              <w:t>%,#%Q</w:t>
+            </w:r>
+            <w:r>
+              <w:rPr>
+                <w:rFonts w:asciiTheme="minorHAnsi" w:hAnsiTheme="minorHAnsi"/>
+                <w:szCs w:val="20"/>
+              </w:rPr>
+              <w:t>4</w:t>
+            </w:r>
+            <w:r>
+              <w:rPr>
+                <w:rFonts w:asciiTheme="minorHAnsi" w:hAnsiTheme="minorHAnsi"/>
+                <w:szCs w:val="20"/>
+              </w:rPr>
+              <w:t>%</w:t>
+            </w:r>
           </w:p>
         </w:tc>
         <w:tc>
@@ -4301,14 +4465,35 @@
           </w:tcPr>
           <w:p>
             <w:pPr>
-              <w:ind w:left="360"/>
-              <w:jc w:val="right"/>
-              <w:rPr>
-                <w:rFonts w:asciiTheme="minorHAnsi" w:hAnsiTheme="minorHAnsi"/>
-                <w:color w:val="FFFFFF" w:themeColor="background1"/>
-                <w:szCs w:val="20"/>
-              </w:rPr>
-            </w:pPr>
+              <w:jc w:val="center"/>
+              <w:rPr>
+                <w:rFonts w:asciiTheme="minorHAnsi" w:hAnsiTheme="minorHAnsi"/>
+                <w:szCs w:val="20"/>
+              </w:rPr>
+            </w:pPr>
+            <w:r>
+              <w:rPr>
+                <w:rFonts w:asciiTheme="minorHAnsi" w:hAnsiTheme="minorHAnsi"/>
+                <w:szCs w:val="20"/>
+              </w:rPr>
+              <w:t>#%</w:t>
+            </w:r>
+            <w:proofErr w:type="spellStart"/>
+            <w:r>
+              <w:rPr>
+                <w:rFonts w:asciiTheme="minorHAnsi" w:hAnsiTheme="minorHAnsi"/>
+                <w:szCs w:val="20"/>
+              </w:rPr>
+              <w:t>Complianc</w:t>
+            </w:r>
+            <w:proofErr w:type="spellEnd"/>
+            <w:r>
+              <w:rPr>
+                <w:rFonts w:asciiTheme="minorHAnsi" w:hAnsiTheme="minorHAnsi"/>
+                <w:szCs w:val="20"/>
+              </w:rPr>
+              <w:t>%</w:t>
+            </w:r>
           </w:p>
         </w:tc>
       </w:tr>
@@ -4430,6 +4615,41 @@
                 <w:szCs w:val="20"/>
               </w:rPr>
             </w:pPr>
+            <w:r>
+              <w:rPr>
+                <w:rFonts w:asciiTheme="minorHAnsi" w:hAnsiTheme="minorHAnsi"/>
+                <w:szCs w:val="20"/>
+              </w:rPr>
+              <w:t>#%Q</w:t>
+            </w:r>
+            <w:r>
+              <w:rPr>
+                <w:rFonts w:asciiTheme="minorHAnsi" w:hAnsiTheme="minorHAnsi"/>
+                <w:szCs w:val="20"/>
+              </w:rPr>
+              <w:t>5</w:t>
+            </w:r>
+            <w:r>
+              <w:rPr>
+                <w:rFonts w:asciiTheme="minorHAnsi" w:hAnsiTheme="minorHAnsi"/>
+                <w:szCs w:val="20"/>
+              </w:rPr>
+              <w:t>%,#%Q</w:t>
+            </w:r>
+            <w:r>
+              <w:rPr>
+                <w:rFonts w:asciiTheme="minorHAnsi" w:hAnsiTheme="minorHAnsi"/>
+                <w:szCs w:val="20"/>
+              </w:rPr>
+              <w:t>6</w:t>
+            </w:r>
+            <w:r>
+              <w:rPr>
+                <w:rFonts w:asciiTheme="minorHAnsi" w:hAnsiTheme="minorHAnsi"/>
+                <w:szCs w:val="20"/>
+              </w:rPr>
+              <w:t>%</w:t>
+            </w:r>
           </w:p>
         </w:tc>
         <w:tc>
@@ -4440,13 +4660,21 @@
           </w:tcPr>
           <w:p>
             <w:pPr>
-              <w:jc w:val="right"/>
-              <w:rPr>
-                <w:rFonts w:asciiTheme="minorHAnsi" w:hAnsiTheme="minorHAnsi"/>
-                <w:color w:val="FFFFFF" w:themeColor="background1"/>
-                <w:szCs w:val="20"/>
-              </w:rPr>
-            </w:pPr>
+              <w:jc w:val="center"/>
+              <w:rPr>
+                <w:rFonts w:asciiTheme="minorHAnsi" w:hAnsiTheme="minorHAnsi"/>
+                <w:szCs w:val="20"/>
+              </w:rPr>
+            </w:pPr>
+            <w:r>
+              <w:rPr>
+                <w:rFonts w:ascii="Consolas" w:eastAsia="Calibri" w:hAnsi="Consolas" w:cs="Consolas"/>
+                <w:color w:val="A31515"/>
+                <w:sz w:val="19"/>
+                <w:szCs w:val="19"/>
+              </w:rPr>
+              <w:t>#%financial%</w:t>
+            </w:r>
           </w:p>
         </w:tc>
       </w:tr>
@@ -4568,6 +4796,41 @@
                 <w:szCs w:val="20"/>
               </w:rPr>
             </w:pPr>
+            <w:r>
+              <w:rPr>
+                <w:rFonts w:asciiTheme="minorHAnsi" w:hAnsiTheme="minorHAnsi"/>
+                <w:szCs w:val="20"/>
+              </w:rPr>
+              <w:t>#%Q</w:t>
+            </w:r>
+            <w:r>
+              <w:rPr>
+                <w:rFonts w:asciiTheme="minorHAnsi" w:hAnsiTheme="minorHAnsi"/>
+                <w:szCs w:val="20"/>
+              </w:rPr>
+              <w:t>7</w:t>
+            </w:r>
+            <w:r>
+              <w:rPr>
+                <w:rFonts w:asciiTheme="minorHAnsi" w:hAnsiTheme="minorHAnsi"/>
+                <w:szCs w:val="20"/>
+              </w:rPr>
+              <w:t>%,#%Q</w:t>
+            </w:r>
+            <w:r>
+              <w:rPr>
+                <w:rFonts w:asciiTheme="minorHAnsi" w:hAnsiTheme="minorHAnsi"/>
+                <w:szCs w:val="20"/>
+              </w:rPr>
+              <w:t>8</w:t>
+            </w:r>
+            <w:r>
+              <w:rPr>
+                <w:rFonts w:asciiTheme="minorHAnsi" w:hAnsiTheme="minorHAnsi"/>
+                <w:szCs w:val="20"/>
+              </w:rPr>
+              <w:t>%</w:t>
+            </w:r>
           </w:p>
         </w:tc>
         <w:tc>
@@ -4578,13 +4841,21 @@
           </w:tcPr>
           <w:p>
             <w:pPr>
-              <w:jc w:val="right"/>
-              <w:rPr>
-                <w:rFonts w:asciiTheme="minorHAnsi" w:hAnsiTheme="minorHAnsi"/>
-                <w:color w:val="FFFFFF" w:themeColor="background1"/>
-                <w:szCs w:val="20"/>
-              </w:rPr>
-            </w:pPr>
+              <w:jc w:val="center"/>
+              <w:rPr>
+                <w:rFonts w:asciiTheme="minorHAnsi" w:hAnsiTheme="minorHAnsi"/>
+                <w:szCs w:val="20"/>
+              </w:rPr>
+            </w:pPr>
+            <w:r>
+              <w:rPr>
+                <w:rFonts w:ascii="Consolas" w:eastAsia="Calibri" w:hAnsi="Consolas" w:cs="Consolas"/>
+                <w:color w:val="A31515"/>
+                <w:sz w:val="19"/>
+                <w:szCs w:val="19"/>
+              </w:rPr>
+              <w:t>#%Response%</w:t>
+            </w:r>
           </w:p>
         </w:tc>
       </w:tr>
@@ -4698,6 +4969,41 @@
                 <w:szCs w:val="20"/>
               </w:rPr>
             </w:pPr>
+            <w:r>
+              <w:rPr>
+                <w:rFonts w:asciiTheme="minorHAnsi" w:hAnsiTheme="minorHAnsi"/>
+                <w:szCs w:val="20"/>
+              </w:rPr>
+              <w:t>#%Q</w:t>
+            </w:r>
+            <w:r>
+              <w:rPr>
+                <w:rFonts w:asciiTheme="minorHAnsi" w:hAnsiTheme="minorHAnsi"/>
+                <w:szCs w:val="20"/>
+              </w:rPr>
+              <w:t>9</w:t>
+            </w:r>
+            <w:r>
+              <w:rPr>
+                <w:rFonts w:asciiTheme="minorHAnsi" w:hAnsiTheme="minorHAnsi"/>
+                <w:szCs w:val="20"/>
+              </w:rPr>
+              <w:t>%,#%Q</w:t>
+            </w:r>
+            <w:r>
+              <w:rPr>
+                <w:rFonts w:asciiTheme="minorHAnsi" w:hAnsiTheme="minorHAnsi"/>
+                <w:szCs w:val="20"/>
+              </w:rPr>
+              <w:t>10</w:t>
+            </w:r>
+            <w:r>
+              <w:rPr>
+                <w:rFonts w:asciiTheme="minorHAnsi" w:hAnsiTheme="minorHAnsi"/>
+                <w:szCs w:val="20"/>
+              </w:rPr>
+              <w:t>%</w:t>
+            </w:r>
           </w:p>
         </w:tc>
         <w:tc>
@@ -4708,13 +5014,21 @@
           </w:tcPr>
           <w:p>
             <w:pPr>
-              <w:jc w:val="right"/>
-              <w:rPr>
-                <w:rFonts w:asciiTheme="minorHAnsi" w:hAnsiTheme="minorHAnsi"/>
-                <w:color w:val="FFFFFF" w:themeColor="background1"/>
-                <w:szCs w:val="20"/>
-              </w:rPr>
-            </w:pPr>
+              <w:jc w:val="center"/>
+              <w:rPr>
+                <w:rFonts w:asciiTheme="minorHAnsi" w:hAnsiTheme="minorHAnsi"/>
+                <w:szCs w:val="20"/>
+              </w:rPr>
+            </w:pPr>
+            <w:r>
+              <w:rPr>
+                <w:rFonts w:ascii="Consolas" w:eastAsia="Calibri" w:hAnsi="Consolas" w:cs="Consolas"/>
+                <w:color w:val="A31515"/>
+                <w:sz w:val="19"/>
+                <w:szCs w:val="19"/>
+              </w:rPr>
+              <w:t>#%disclosure%</w:t>
+            </w:r>
           </w:p>
         </w:tc>
       </w:tr>
@@ -4836,6 +5150,41 @@
                 <w:szCs w:val="20"/>
               </w:rPr>
             </w:pPr>
+            <w:r>
+              <w:rPr>
+                <w:rFonts w:asciiTheme="minorHAnsi" w:hAnsiTheme="minorHAnsi"/>
+                <w:szCs w:val="20"/>
+              </w:rPr>
+              <w:t>#%Q1</w:t>
+            </w:r>
+            <w:r>
+              <w:rPr>
+                <w:rFonts w:asciiTheme="minorHAnsi" w:hAnsiTheme="minorHAnsi"/>
+                <w:szCs w:val="20"/>
+              </w:rPr>
+              <w:t>1</w:t>
+            </w:r>
+            <w:r>
+              <w:rPr>
+                <w:rFonts w:asciiTheme="minorHAnsi" w:hAnsiTheme="minorHAnsi"/>
+                <w:szCs w:val="20"/>
+              </w:rPr>
+              <w:t>%,#%Q</w:t>
+            </w:r>
+            <w:r>
+              <w:rPr>
+                <w:rFonts w:asciiTheme="minorHAnsi" w:hAnsiTheme="minorHAnsi"/>
+                <w:szCs w:val="20"/>
+              </w:rPr>
+              <w:t>1</w:t>
+            </w:r>
+            <w:r>
+              <w:rPr>
+                <w:rFonts w:asciiTheme="minorHAnsi" w:hAnsiTheme="minorHAnsi"/>
+                <w:szCs w:val="20"/>
+              </w:rPr>
+              <w:t>2%</w:t>
+            </w:r>
           </w:p>
         </w:tc>
         <w:tc>
@@ -4846,13 +5195,21 @@
           </w:tcPr>
           <w:p>
             <w:pPr>
-              <w:jc w:val="right"/>
-              <w:rPr>
-                <w:rFonts w:asciiTheme="minorHAnsi" w:hAnsiTheme="minorHAnsi"/>
-                <w:color w:val="FFFFFF" w:themeColor="background1"/>
-                <w:szCs w:val="20"/>
-              </w:rPr>
-            </w:pPr>
+              <w:jc w:val="center"/>
+              <w:rPr>
+                <w:rFonts w:asciiTheme="minorHAnsi" w:hAnsiTheme="minorHAnsi"/>
+                <w:szCs w:val="20"/>
+              </w:rPr>
+            </w:pPr>
+            <w:r>
+              <w:rPr>
+                <w:rFonts w:ascii="Consolas" w:eastAsia="Calibri" w:hAnsi="Consolas" w:cs="Consolas"/>
+                <w:color w:val="A31515"/>
+                <w:sz w:val="19"/>
+                <w:szCs w:val="19"/>
+              </w:rPr>
+              <w:t>#%improvements%</w:t>
+            </w:r>
           </w:p>
         </w:tc>
       </w:tr>
@@ -4935,19 +5292,15 @@
           </w:tcPr>
           <w:p>
             <w:pPr>
-              <w:jc w:val="right"/>
-              <w:rPr>
-                <w:rFonts w:asciiTheme="minorHAnsi" w:hAnsiTheme="minorHAnsi"/>
-                <w:b/>
-                <w:color w:val="FFFFFF" w:themeColor="background1"/>
-                <w:szCs w:val="20"/>
-              </w:rPr>
-            </w:pPr>
-            <w:r>
-              <w:rPr>
-                <w:rFonts w:asciiTheme="minorHAnsi" w:hAnsiTheme="minorHAnsi"/>
-                <w:b/>
-                <w:color w:val="FFFFFF" w:themeColor="background1"/>
+              <w:jc w:val="center"/>
+              <w:rPr>
+                <w:rFonts w:asciiTheme="minorHAnsi" w:hAnsiTheme="minorHAnsi"/>
+                <w:szCs w:val="20"/>
+              </w:rPr>
+            </w:pPr>
+            <w:r>
+              <w:rPr>
+                <w:rFonts w:asciiTheme="minorHAnsi" w:hAnsiTheme="minorHAnsi"/>
                 <w:szCs w:val="20"/>
               </w:rPr>
               <w:fldChar w:fldCharType="begin"/>
@@ -4955,8 +5308,6 @@
             <w:r>
               <w:rPr>
                 <w:rFonts w:asciiTheme="minorHAnsi" w:hAnsiTheme="minorHAnsi"/>
-                <w:b/>
-                <w:color w:val="FFFFFF" w:themeColor="background1"/>
                 <w:szCs w:val="20"/>
               </w:rPr>
               <w:instrText xml:space="preserve"> =SUM(ABOVE) </w:instrText>
@@ -4964,8 +5315,6 @@
             <w:r>
               <w:rPr>
                 <w:rFonts w:asciiTheme="minorHAnsi" w:hAnsiTheme="minorHAnsi"/>
-                <w:b/>
-                <w:color w:val="FFFFFF" w:themeColor="background1"/>
                 <w:szCs w:val="20"/>
               </w:rPr>
               <w:fldChar w:fldCharType="end"/>
@@ -5240,12 +5589,21 @@
                 <w:szCs w:val="20"/>
               </w:rPr>
             </w:pPr>
-            <w:r>
-              <w:rPr>
-                <w:b/>
-                <w:szCs w:val="20"/>
-              </w:rPr>
-              <w:t>Auditee Response to observation (Agreed</w:t>
+            <w:proofErr w:type="spellStart"/>
+            <w:r>
+              <w:rPr>
+                <w:b/>
+                <w:szCs w:val="20"/>
+              </w:rPr>
+              <w:t>Auditee</w:t>
+            </w:r>
+            <w:proofErr w:type="spellEnd"/>
+            <w:r>
+              <w:rPr>
+                <w:b/>
+                <w:szCs w:val="20"/>
+              </w:rPr>
+              <w:t xml:space="preserve"> Response to observation (Agreed</w:t>
             </w:r>
             <w:r>
               <w:rPr>
@@ -5367,549 +5725,6 @@
               </w:rPr>
               <w:t>SBU Head</w:t>
             </w:r>
-          </w:p>
-        </w:tc>
-      </w:tr>
-      <w:tr>
-        <w:trPr>
-          <w:trHeight w:val="230"/>
-        </w:trPr>
-        <w:tc>
-          <w:tcPr>
-            <w:tcW w:w="540" w:type="dxa"/>
-            <w:shd w:val="clear" w:color="auto" w:fill="auto"/>
-            <w:vAlign w:val="center"/>
-          </w:tcPr>
-          <w:p>
-            <w:pPr>
-              <w:pStyle w:val="ListParagraph"/>
-              <w:numPr>
-                <w:ilvl w:val="0"/>
-                <w:numId w:val="5"/>
-              </w:numPr>
-              <w:spacing w:before="40"/>
-              <w:jc w:val="center"/>
-              <w:rPr>
-                <w:szCs w:val="20"/>
-              </w:rPr>
-            </w:pPr>
-          </w:p>
-        </w:tc>
-        <w:tc>
-          <w:tcPr>
-            <w:tcW w:w="4230" w:type="dxa"/>
-            <w:shd w:val="clear" w:color="auto" w:fill="auto"/>
-            <w:vAlign w:val="center"/>
-          </w:tcPr>
-          <w:p>
-            <w:pPr>
-              <w:spacing w:before="40"/>
-              <w:rPr>
-                <w:szCs w:val="20"/>
-              </w:rPr>
-            </w:pPr>
-          </w:p>
-        </w:tc>
-        <w:tc>
-          <w:tcPr>
-            <w:tcW w:w="940" w:type="dxa"/>
-            <w:shd w:val="clear" w:color="auto" w:fill="auto"/>
-            <w:vAlign w:val="center"/>
-          </w:tcPr>
-          <w:p>
-            <w:pPr>
-              <w:spacing w:before="40"/>
-              <w:jc w:val="center"/>
-              <w:rPr>
-                <w:b/>
-                <w:szCs w:val="20"/>
-              </w:rPr>
-            </w:pPr>
-          </w:p>
-        </w:tc>
-        <w:tc>
-          <w:tcPr>
-            <w:tcW w:w="950" w:type="dxa"/>
-            <w:shd w:val="clear" w:color="auto" w:fill="auto"/>
-            <w:vAlign w:val="center"/>
-          </w:tcPr>
-          <w:p>
-            <w:pPr>
-              <w:spacing w:before="40"/>
-              <w:jc w:val="center"/>
-              <w:rPr>
-                <w:szCs w:val="20"/>
-              </w:rPr>
-            </w:pPr>
-          </w:p>
-        </w:tc>
-        <w:tc>
-          <w:tcPr>
-            <w:tcW w:w="900" w:type="dxa"/>
-            <w:shd w:val="clear" w:color="auto" w:fill="auto"/>
-          </w:tcPr>
-          <w:p>
-            <w:pPr>
-              <w:spacing w:before="40"/>
-              <w:jc w:val="center"/>
-              <w:rPr>
-                <w:szCs w:val="20"/>
-              </w:rPr>
-            </w:pPr>
-          </w:p>
-        </w:tc>
-        <w:tc>
-          <w:tcPr>
-            <w:tcW w:w="1080" w:type="dxa"/>
-            <w:shd w:val="clear" w:color="auto" w:fill="auto"/>
-            <w:vAlign w:val="center"/>
-          </w:tcPr>
-          <w:p>
-            <w:pPr>
-              <w:spacing w:before="40"/>
-              <w:jc w:val="center"/>
-              <w:rPr>
-                <w:szCs w:val="20"/>
-              </w:rPr>
-            </w:pPr>
-          </w:p>
-        </w:tc>
-        <w:tc>
-          <w:tcPr>
-            <w:tcW w:w="810" w:type="dxa"/>
-            <w:shd w:val="clear" w:color="auto" w:fill="auto"/>
-          </w:tcPr>
-          <w:p>
-            <w:pPr>
-              <w:spacing w:before="40"/>
-              <w:jc w:val="center"/>
-              <w:rPr>
-                <w:szCs w:val="20"/>
-              </w:rPr>
-            </w:pPr>
-          </w:p>
-        </w:tc>
-        <w:tc>
-          <w:tcPr>
-            <w:tcW w:w="810" w:type="dxa"/>
-            <w:shd w:val="clear" w:color="auto" w:fill="auto"/>
-          </w:tcPr>
-          <w:p>
-            <w:pPr>
-              <w:spacing w:before="40"/>
-              <w:jc w:val="center"/>
-              <w:rPr>
-                <w:szCs w:val="20"/>
-              </w:rPr>
-            </w:pPr>
-          </w:p>
-        </w:tc>
-      </w:tr>
-      <w:tr>
-        <w:trPr>
-          <w:trHeight w:val="230"/>
-        </w:trPr>
-        <w:tc>
-          <w:tcPr>
-            <w:tcW w:w="540" w:type="dxa"/>
-            <w:shd w:val="clear" w:color="auto" w:fill="auto"/>
-            <w:vAlign w:val="center"/>
-          </w:tcPr>
-          <w:p>
-            <w:pPr>
-              <w:pStyle w:val="ListParagraph"/>
-              <w:numPr>
-                <w:ilvl w:val="0"/>
-                <w:numId w:val="5"/>
-              </w:numPr>
-              <w:spacing w:before="40"/>
-              <w:jc w:val="center"/>
-              <w:rPr>
-                <w:szCs w:val="20"/>
-              </w:rPr>
-            </w:pPr>
-          </w:p>
-        </w:tc>
-        <w:tc>
-          <w:tcPr>
-            <w:tcW w:w="4230" w:type="dxa"/>
-            <w:shd w:val="clear" w:color="auto" w:fill="auto"/>
-            <w:vAlign w:val="center"/>
-          </w:tcPr>
-          <w:p>
-            <w:pPr>
-              <w:spacing w:before="40"/>
-              <w:rPr>
-                <w:b/>
-                <w:szCs w:val="20"/>
-              </w:rPr>
-            </w:pPr>
-          </w:p>
-        </w:tc>
-        <w:tc>
-          <w:tcPr>
-            <w:tcW w:w="940" w:type="dxa"/>
-            <w:shd w:val="clear" w:color="auto" w:fill="auto"/>
-            <w:vAlign w:val="center"/>
-          </w:tcPr>
-          <w:p>
-            <w:pPr>
-              <w:spacing w:before="40"/>
-              <w:jc w:val="center"/>
-              <w:rPr>
-                <w:b/>
-                <w:szCs w:val="20"/>
-              </w:rPr>
-            </w:pPr>
-          </w:p>
-        </w:tc>
-        <w:tc>
-          <w:tcPr>
-            <w:tcW w:w="950" w:type="dxa"/>
-            <w:shd w:val="clear" w:color="auto" w:fill="auto"/>
-            <w:vAlign w:val="center"/>
-          </w:tcPr>
-          <w:p>
-            <w:pPr>
-              <w:spacing w:before="40"/>
-              <w:jc w:val="center"/>
-              <w:rPr>
-                <w:szCs w:val="20"/>
-              </w:rPr>
-            </w:pPr>
-          </w:p>
-        </w:tc>
-        <w:tc>
-          <w:tcPr>
-            <w:tcW w:w="900" w:type="dxa"/>
-            <w:shd w:val="clear" w:color="auto" w:fill="auto"/>
-          </w:tcPr>
-          <w:p>
-            <w:pPr>
-              <w:spacing w:before="40"/>
-              <w:jc w:val="center"/>
-              <w:rPr>
-                <w:szCs w:val="20"/>
-              </w:rPr>
-            </w:pPr>
-          </w:p>
-        </w:tc>
-        <w:tc>
-          <w:tcPr>
-            <w:tcW w:w="1080" w:type="dxa"/>
-            <w:shd w:val="clear" w:color="auto" w:fill="auto"/>
-            <w:vAlign w:val="center"/>
-          </w:tcPr>
-          <w:p>
-            <w:pPr>
-              <w:spacing w:before="40"/>
-              <w:jc w:val="center"/>
-              <w:rPr>
-                <w:szCs w:val="20"/>
-              </w:rPr>
-            </w:pPr>
-          </w:p>
-        </w:tc>
-        <w:tc>
-          <w:tcPr>
-            <w:tcW w:w="810" w:type="dxa"/>
-            <w:shd w:val="clear" w:color="auto" w:fill="auto"/>
-          </w:tcPr>
-          <w:p>
-            <w:pPr>
-              <w:spacing w:before="40"/>
-              <w:jc w:val="center"/>
-              <w:rPr>
-                <w:szCs w:val="20"/>
-              </w:rPr>
-            </w:pPr>
-          </w:p>
-        </w:tc>
-        <w:tc>
-          <w:tcPr>
-            <w:tcW w:w="810" w:type="dxa"/>
-            <w:shd w:val="clear" w:color="auto" w:fill="auto"/>
-          </w:tcPr>
-          <w:p>
-            <w:pPr>
-              <w:spacing w:before="40"/>
-              <w:jc w:val="center"/>
-              <w:rPr>
-                <w:szCs w:val="20"/>
-              </w:rPr>
-            </w:pPr>
-          </w:p>
-        </w:tc>
-      </w:tr>
-      <w:tr>
-        <w:trPr>
-          <w:trHeight w:val="230"/>
-        </w:trPr>
-        <w:tc>
-          <w:tcPr>
-            <w:tcW w:w="540" w:type="dxa"/>
-            <w:shd w:val="clear" w:color="auto" w:fill="auto"/>
-            <w:vAlign w:val="center"/>
-          </w:tcPr>
-          <w:p>
-            <w:pPr>
-              <w:pStyle w:val="ListParagraph"/>
-              <w:numPr>
-                <w:ilvl w:val="0"/>
-                <w:numId w:val="5"/>
-              </w:numPr>
-              <w:spacing w:before="40"/>
-              <w:jc w:val="center"/>
-              <w:rPr>
-                <w:szCs w:val="20"/>
-              </w:rPr>
-            </w:pPr>
-          </w:p>
-        </w:tc>
-        <w:tc>
-          <w:tcPr>
-            <w:tcW w:w="4230" w:type="dxa"/>
-            <w:shd w:val="clear" w:color="auto" w:fill="auto"/>
-            <w:vAlign w:val="center"/>
-          </w:tcPr>
-          <w:p>
-            <w:pPr>
-              <w:spacing w:before="40"/>
-              <w:rPr>
-                <w:b/>
-                <w:szCs w:val="20"/>
-              </w:rPr>
-            </w:pPr>
-          </w:p>
-        </w:tc>
-        <w:tc>
-          <w:tcPr>
-            <w:tcW w:w="940" w:type="dxa"/>
-            <w:shd w:val="clear" w:color="auto" w:fill="auto"/>
-            <w:vAlign w:val="center"/>
-          </w:tcPr>
-          <w:p>
-            <w:pPr>
-              <w:spacing w:before="40"/>
-              <w:jc w:val="center"/>
-              <w:rPr>
-                <w:b/>
-                <w:szCs w:val="20"/>
-              </w:rPr>
-            </w:pPr>
-          </w:p>
-        </w:tc>
-        <w:tc>
-          <w:tcPr>
-            <w:tcW w:w="950" w:type="dxa"/>
-            <w:shd w:val="clear" w:color="auto" w:fill="auto"/>
-            <w:vAlign w:val="center"/>
-          </w:tcPr>
-          <w:p>
-            <w:pPr>
-              <w:spacing w:before="40"/>
-              <w:jc w:val="center"/>
-              <w:rPr>
-                <w:szCs w:val="20"/>
-              </w:rPr>
-            </w:pPr>
-          </w:p>
-        </w:tc>
-        <w:tc>
-          <w:tcPr>
-            <w:tcW w:w="900" w:type="dxa"/>
-            <w:shd w:val="clear" w:color="auto" w:fill="auto"/>
-          </w:tcPr>
-          <w:p>
-            <w:pPr>
-              <w:spacing w:before="40"/>
-              <w:jc w:val="center"/>
-              <w:rPr>
-                <w:szCs w:val="20"/>
-              </w:rPr>
-            </w:pPr>
-          </w:p>
-        </w:tc>
-        <w:tc>
-          <w:tcPr>
-            <w:tcW w:w="1080" w:type="dxa"/>
-            <w:shd w:val="clear" w:color="auto" w:fill="auto"/>
-            <w:vAlign w:val="center"/>
-          </w:tcPr>
-          <w:p>
-            <w:pPr>
-              <w:spacing w:before="40"/>
-              <w:jc w:val="center"/>
-              <w:rPr>
-                <w:szCs w:val="20"/>
-              </w:rPr>
-            </w:pPr>
-          </w:p>
-        </w:tc>
-        <w:tc>
-          <w:tcPr>
-            <w:tcW w:w="810" w:type="dxa"/>
-            <w:shd w:val="clear" w:color="auto" w:fill="auto"/>
-          </w:tcPr>
-          <w:p>
-            <w:pPr>
-              <w:spacing w:before="40"/>
-              <w:jc w:val="center"/>
-              <w:rPr>
-                <w:szCs w:val="20"/>
-              </w:rPr>
-            </w:pPr>
-          </w:p>
-        </w:tc>
-        <w:tc>
-          <w:tcPr>
-            <w:tcW w:w="810" w:type="dxa"/>
-            <w:shd w:val="clear" w:color="auto" w:fill="auto"/>
-          </w:tcPr>
-          <w:p>
-            <w:pPr>
-              <w:spacing w:before="40"/>
-              <w:jc w:val="center"/>
-              <w:rPr>
-                <w:szCs w:val="20"/>
-              </w:rPr>
-            </w:pPr>
-          </w:p>
-        </w:tc>
-      </w:tr>
-      <w:tr>
-        <w:trPr>
-          <w:trHeight w:val="230"/>
-        </w:trPr>
-        <w:tc>
-          <w:tcPr>
-            <w:tcW w:w="540" w:type="dxa"/>
-            <w:shd w:val="clear" w:color="auto" w:fill="auto"/>
-            <w:vAlign w:val="center"/>
-          </w:tcPr>
-          <w:p>
-            <w:pPr>
-              <w:pStyle w:val="ListParagraph"/>
-              <w:numPr>
-                <w:ilvl w:val="0"/>
-                <w:numId w:val="5"/>
-              </w:numPr>
-              <w:spacing w:before="40"/>
-              <w:jc w:val="center"/>
-              <w:rPr>
-                <w:szCs w:val="20"/>
-              </w:rPr>
-            </w:pPr>
-          </w:p>
-        </w:tc>
-        <w:tc>
-          <w:tcPr>
-            <w:tcW w:w="4230" w:type="dxa"/>
-            <w:shd w:val="clear" w:color="auto" w:fill="auto"/>
-            <w:vAlign w:val="center"/>
-          </w:tcPr>
-          <w:p>
-            <w:pPr>
-              <w:spacing w:before="40"/>
-              <w:rPr>
-                <w:b/>
-                <w:szCs w:val="20"/>
-              </w:rPr>
-            </w:pPr>
-          </w:p>
-        </w:tc>
-        <w:tc>
-          <w:tcPr>
-            <w:tcW w:w="940" w:type="dxa"/>
-            <w:shd w:val="clear" w:color="auto" w:fill="auto"/>
-            <w:vAlign w:val="center"/>
-          </w:tcPr>
-          <w:p>
-            <w:pPr>
-              <w:spacing w:before="40"/>
-              <w:jc w:val="center"/>
-              <w:rPr>
-                <w:b/>
-                <w:szCs w:val="20"/>
-              </w:rPr>
-            </w:pPr>
-          </w:p>
-        </w:tc>
-        <w:tc>
-          <w:tcPr>
-            <w:tcW w:w="950" w:type="dxa"/>
-            <w:shd w:val="clear" w:color="auto" w:fill="auto"/>
-            <w:vAlign w:val="center"/>
-          </w:tcPr>
-          <w:p>
-            <w:pPr>
-              <w:spacing w:before="40"/>
-              <w:jc w:val="center"/>
-              <w:rPr>
-                <w:szCs w:val="20"/>
-              </w:rPr>
-            </w:pPr>
-          </w:p>
-        </w:tc>
-        <w:tc>
-          <w:tcPr>
-            <w:tcW w:w="900" w:type="dxa"/>
-            <w:shd w:val="clear" w:color="auto" w:fill="auto"/>
-          </w:tcPr>
-          <w:p>
-            <w:pPr>
-              <w:spacing w:before="40"/>
-              <w:jc w:val="center"/>
-              <w:rPr>
-                <w:szCs w:val="20"/>
-              </w:rPr>
-            </w:pPr>
-          </w:p>
-        </w:tc>
-        <w:tc>
-          <w:tcPr>
-            <w:tcW w:w="1080" w:type="dxa"/>
-            <w:shd w:val="clear" w:color="auto" w:fill="auto"/>
-            <w:vAlign w:val="center"/>
-          </w:tcPr>
-          <w:p>
-            <w:pPr>
-              <w:spacing w:before="40"/>
-              <w:jc w:val="center"/>
-              <w:rPr>
-                <w:szCs w:val="20"/>
-              </w:rPr>
-            </w:pPr>
-          </w:p>
-        </w:tc>
-        <w:tc>
-          <w:tcPr>
-            <w:tcW w:w="810" w:type="dxa"/>
-            <w:shd w:val="clear" w:color="auto" w:fill="auto"/>
-          </w:tcPr>
-          <w:p>
-            <w:pPr>
-              <w:spacing w:before="40"/>
-              <w:jc w:val="center"/>
-              <w:rPr>
-                <w:szCs w:val="20"/>
-              </w:rPr>
-            </w:pPr>
-          </w:p>
-        </w:tc>
-        <w:tc>
-          <w:tcPr>
-            <w:tcW w:w="810" w:type="dxa"/>
-            <w:shd w:val="clear" w:color="auto" w:fill="auto"/>
-          </w:tcPr>
-          <w:p>
-            <w:pPr>
-              <w:spacing w:before="40"/>
-              <w:jc w:val="center"/>
-              <w:rPr>
-                <w:szCs w:val="20"/>
-              </w:rPr>
-            </w:pPr>
           </w:p>
         </w:tc>
       </w:tr>
@@ -5926,6 +5741,13 @@
           <w:u w:val="none"/>
         </w:rPr>
       </w:pPr>
+      <w:r>
+        <w:rPr>
+          <w:rFonts w:ascii="Trebuchet MS" w:hAnsi="Trebuchet MS"/>
+          <w:u w:val="none"/>
+        </w:rPr>
+        <w:t>#%SUMMARY%</w:t>
+      </w:r>
     </w:p>
     <w:p>
       <w:pPr>
@@ -6144,15 +5966,9 @@
         <w:gridCol w:w="603"/>
         <w:gridCol w:w="162"/>
         <w:gridCol w:w="825"/>
-        <w:gridCol w:w="870"/>
-        <w:gridCol w:w="610"/>
-        <w:gridCol w:w="260"/>
-        <w:gridCol w:w="817"/>
-        <w:gridCol w:w="53"/>
-        <w:gridCol w:w="231"/>
-        <w:gridCol w:w="119"/>
-        <w:gridCol w:w="520"/>
-        <w:gridCol w:w="778"/>
+        <w:gridCol w:w="2557"/>
+        <w:gridCol w:w="284"/>
+        <w:gridCol w:w="1417"/>
       </w:tblGrid>
       <w:tr>
         <w:tc>
@@ -6206,81 +6022,7 @@
         </w:tc>
         <w:tc>
           <w:tcPr>
-            <w:tcW w:w="870" w:type="dxa"/>
-            <w:shd w:val="clear" w:color="auto" w:fill="auto"/>
-            <w:vAlign w:val="center"/>
-          </w:tcPr>
-          <w:p>
-            <w:pPr>
-              <w:spacing w:before="60"/>
-              <w:jc w:val="center"/>
-              <w:rPr>
-                <w:b/>
-                <w:szCs w:val="20"/>
-              </w:rPr>
-            </w:pPr>
-            <w:r>
-              <w:rPr>
-                <w:b/>
-                <w:szCs w:val="20"/>
-              </w:rPr>
-              <w:t>SN</w:t>
-            </w:r>
-          </w:p>
-        </w:tc>
-        <w:tc>
-          <w:tcPr>
-            <w:tcW w:w="870" w:type="dxa"/>
-            <w:gridSpan w:val="2"/>
-            <w:shd w:val="clear" w:color="auto" w:fill="auto"/>
-            <w:vAlign w:val="center"/>
-          </w:tcPr>
-          <w:p>
-            <w:pPr>
-              <w:spacing w:before="60"/>
-              <w:jc w:val="center"/>
-              <w:rPr>
-                <w:b/>
-                <w:szCs w:val="20"/>
-              </w:rPr>
-            </w:pPr>
-            <w:r>
-              <w:rPr>
-                <w:b/>
-                <w:szCs w:val="20"/>
-              </w:rPr>
-              <w:t>PD</w:t>
-            </w:r>
-          </w:p>
-        </w:tc>
-        <w:tc>
-          <w:tcPr>
-            <w:tcW w:w="870" w:type="dxa"/>
-            <w:gridSpan w:val="2"/>
-            <w:shd w:val="clear" w:color="auto" w:fill="auto"/>
-            <w:vAlign w:val="center"/>
-          </w:tcPr>
-          <w:p>
-            <w:pPr>
-              <w:spacing w:before="60"/>
-              <w:jc w:val="center"/>
-              <w:rPr>
-                <w:b/>
-                <w:szCs w:val="20"/>
-              </w:rPr>
-            </w:pPr>
-            <w:r>
-              <w:rPr>
-                <w:b/>
-                <w:szCs w:val="20"/>
-              </w:rPr>
-              <w:t>PG</w:t>
-            </w:r>
-          </w:p>
-        </w:tc>
-        <w:tc>
-          <w:tcPr>
-            <w:tcW w:w="870" w:type="dxa"/>
+            <w:tcW w:w="4258" w:type="dxa"/>
             <w:gridSpan w:val="3"/>
             <w:shd w:val="clear" w:color="auto" w:fill="auto"/>
             <w:vAlign w:val="center"/>
@@ -6299,36 +6041,15 @@
                 <w:b/>
                 <w:szCs w:val="20"/>
               </w:rPr>
-              <w:t>OE</w:t>
-            </w:r>
-          </w:p>
-        </w:tc>
-        <w:tc>
-          <w:tcPr>
-            <w:tcW w:w="778" w:type="dxa"/>
-            <w:shd w:val="clear" w:color="auto" w:fill="auto"/>
-            <w:vAlign w:val="center"/>
-          </w:tcPr>
-          <w:p>
-            <w:pPr>
-              <w:spacing w:before="60"/>
-              <w:jc w:val="center"/>
-              <w:rPr>
-                <w:b/>
-                <w:szCs w:val="20"/>
-              </w:rPr>
-            </w:pPr>
-            <w:r>
-              <w:rPr>
-                <w:b/>
-                <w:szCs w:val="20"/>
-              </w:rPr>
-              <w:t>PI</w:t>
+              <w:t>CATEGORY###</w:t>
             </w:r>
           </w:p>
         </w:tc>
       </w:tr>
       <w:tr>
+        <w:trPr>
+          <w:trHeight w:val="558"/>
+        </w:trPr>
         <w:tc>
           <w:tcPr>
             <w:tcW w:w="4500" w:type="dxa"/>
@@ -6351,7 +6072,6 @@
           <w:tcPr>
             <w:tcW w:w="1590" w:type="dxa"/>
             <w:gridSpan w:val="3"/>
-            <w:vMerge w:val="restart"/>
             <w:shd w:val="clear" w:color="auto" w:fill="auto"/>
             <w:vAlign w:val="center"/>
           </w:tcPr>
@@ -6374,8 +6094,8 @@
         </w:tc>
         <w:tc>
           <w:tcPr>
-            <w:tcW w:w="1480" w:type="dxa"/>
-            <w:gridSpan w:val="2"/>
+            <w:tcW w:w="4258" w:type="dxa"/>
+            <w:gridSpan w:val="3"/>
             <w:shd w:val="clear" w:color="auto" w:fill="auto"/>
             <w:vAlign w:val="center"/>
           </w:tcPr>
@@ -6393,165 +6113,8 @@
                 <w:b/>
                 <w:szCs w:val="20"/>
               </w:rPr>
-              <w:t>Likelihood</w:t>
-            </w:r>
-          </w:p>
-        </w:tc>
-        <w:tc>
-          <w:tcPr>
-            <w:tcW w:w="1480" w:type="dxa"/>
-            <w:gridSpan w:val="5"/>
-            <w:shd w:val="clear" w:color="auto" w:fill="auto"/>
-            <w:vAlign w:val="center"/>
-          </w:tcPr>
-          <w:p>
-            <w:pPr>
-              <w:spacing w:before="60"/>
-              <w:jc w:val="center"/>
-              <w:rPr>
-                <w:b/>
-                <w:szCs w:val="20"/>
-              </w:rPr>
-            </w:pPr>
-            <w:r>
-              <w:rPr>
-                <w:b/>
-                <w:szCs w:val="20"/>
-              </w:rPr>
-              <w:t>Consequence</w:t>
-            </w:r>
-          </w:p>
-        </w:tc>
-        <w:tc>
-          <w:tcPr>
-            <w:tcW w:w="1298" w:type="dxa"/>
-            <w:gridSpan w:val="2"/>
-            <w:shd w:val="clear" w:color="auto" w:fill="auto"/>
-            <w:vAlign w:val="center"/>
-          </w:tcPr>
-          <w:p>
-            <w:pPr>
-              <w:spacing w:before="60"/>
-              <w:jc w:val="center"/>
-              <w:rPr>
-                <w:b/>
-                <w:szCs w:val="20"/>
-              </w:rPr>
-            </w:pPr>
-            <w:r>
-              <w:rPr>
-                <w:b/>
-                <w:szCs w:val="20"/>
-              </w:rPr>
-              <w:t>Risk Rating</w:t>
-            </w:r>
-          </w:p>
-        </w:tc>
-      </w:tr>
-      <w:tr>
-        <w:tc>
-          <w:tcPr>
-            <w:tcW w:w="4500" w:type="dxa"/>
-            <w:gridSpan w:val="4"/>
-            <w:vMerge/>
-            <w:tcBorders>
-              <w:bottom w:val="single" w:sz="4" w:space="0" w:color="auto"/>
-            </w:tcBorders>
-            <w:shd w:val="clear" w:color="auto" w:fill="auto"/>
-            <w:vAlign w:val="center"/>
-          </w:tcPr>
-          <w:p>
-            <w:pPr>
-              <w:jc w:val="center"/>
-              <w:rPr>
-                <w:b/>
-                <w:szCs w:val="20"/>
-              </w:rPr>
-            </w:pPr>
-          </w:p>
-        </w:tc>
-        <w:tc>
-          <w:tcPr>
-            <w:tcW w:w="1590" w:type="dxa"/>
-            <w:gridSpan w:val="3"/>
-            <w:vMerge/>
-            <w:tcBorders>
-              <w:bottom w:val="single" w:sz="4" w:space="0" w:color="auto"/>
-            </w:tcBorders>
-            <w:shd w:val="clear" w:color="auto" w:fill="auto"/>
-            <w:vAlign w:val="center"/>
-          </w:tcPr>
-          <w:p>
-            <w:pPr>
-              <w:jc w:val="center"/>
-              <w:rPr>
-                <w:b/>
-                <w:szCs w:val="20"/>
-              </w:rPr>
-            </w:pPr>
-          </w:p>
-        </w:tc>
-        <w:tc>
-          <w:tcPr>
-            <w:tcW w:w="1480" w:type="dxa"/>
-            <w:gridSpan w:val="2"/>
-            <w:tcBorders>
-              <w:bottom w:val="single" w:sz="4" w:space="0" w:color="auto"/>
-            </w:tcBorders>
-            <w:shd w:val="clear" w:color="auto" w:fill="auto"/>
-            <w:vAlign w:val="center"/>
-          </w:tcPr>
-          <w:p>
-            <w:pPr>
-              <w:jc w:val="center"/>
-              <w:rPr>
-                <w:b/>
-                <w:sz w:val="22"/>
-                <w:szCs w:val="22"/>
-              </w:rPr>
-            </w:pPr>
-          </w:p>
-        </w:tc>
-        <w:tc>
-          <w:tcPr>
-            <w:tcW w:w="1480" w:type="dxa"/>
-            <w:gridSpan w:val="5"/>
-            <w:tcBorders>
-              <w:bottom w:val="single" w:sz="4" w:space="0" w:color="auto"/>
-            </w:tcBorders>
-            <w:shd w:val="clear" w:color="auto" w:fill="auto"/>
-            <w:vAlign w:val="center"/>
-          </w:tcPr>
-          <w:p>
-            <w:pPr>
-              <w:jc w:val="center"/>
-              <w:rPr>
-                <w:b/>
-                <w:sz w:val="22"/>
-                <w:szCs w:val="22"/>
-              </w:rPr>
-            </w:pPr>
-          </w:p>
-        </w:tc>
-        <w:tc>
-          <w:tcPr>
-            <w:tcW w:w="1298" w:type="dxa"/>
-            <w:gridSpan w:val="2"/>
-            <w:tcBorders>
-              <w:bottom w:val="single" w:sz="4" w:space="0" w:color="auto"/>
-            </w:tcBorders>
-            <w:shd w:val="clear" w:color="auto" w:fill="auto"/>
-            <w:vAlign w:val="center"/>
-          </w:tcPr>
-          <w:p>
-            <w:pPr>
-              <w:jc w:val="center"/>
-              <w:rPr>
-                <w:b/>
-                <w:sz w:val="22"/>
-                <w:szCs w:val="22"/>
-              </w:rPr>
-            </w:pPr>
+              <w:t>%#RISKRATING#</w:t>
+            </w:r>
           </w:p>
         </w:tc>
       </w:tr>
@@ -6588,7 +6151,7 @@
         <w:tc>
           <w:tcPr>
             <w:tcW w:w="9781" w:type="dxa"/>
-            <w:gridSpan w:val="15"/>
+            <w:gridSpan w:val="9"/>
             <w:tcBorders>
               <w:top w:val="single" w:sz="4" w:space="0" w:color="auto"/>
               <w:left w:val="nil"/>
@@ -6615,7 +6178,25 @@
                 <w:szCs w:val="22"/>
                 <w:u w:val="single"/>
               </w:rPr>
-              <w:t>&lt;Observation Title&gt;</w:t>
+              <w:t>%#</w:t>
+            </w:r>
+            <w:r>
+              <w:rPr>
+                <w:b/>
+                <w:sz w:val="22"/>
+                <w:szCs w:val="22"/>
+                <w:u w:val="single"/>
+              </w:rPr>
+              <w:t>Observation Title</w:t>
+            </w:r>
+            <w:r>
+              <w:rPr>
+                <w:b/>
+                <w:sz w:val="22"/>
+                <w:szCs w:val="22"/>
+                <w:u w:val="single"/>
+              </w:rPr>
+              <w:t>%</w:t>
             </w:r>
           </w:p>
         </w:tc>
@@ -6648,7 +6229,7 @@
         <w:tc>
           <w:tcPr>
             <w:tcW w:w="9781" w:type="dxa"/>
-            <w:gridSpan w:val="15"/>
+            <w:gridSpan w:val="9"/>
             <w:tcBorders>
               <w:top w:val="nil"/>
               <w:left w:val="nil"/>
@@ -6670,35 +6251,23 @@
                 <w:sz w:val="22"/>
                 <w:szCs w:val="22"/>
               </w:rPr>
-              <w:t>&lt;Synopsis of observation</w:t>
-            </w:r>
+              <w:t>#%</w:t>
+            </w:r>
+            <w:proofErr w:type="spellStart"/>
             <w:r>
               <w:rPr>
                 <w:sz w:val="22"/>
                 <w:szCs w:val="22"/>
               </w:rPr>
-              <w:t xml:space="preserve"> not exceeding 4 sentences / </w:t>
-            </w:r>
+              <w:t>Synopsisofobservation</w:t>
+            </w:r>
+            <w:proofErr w:type="spellEnd"/>
             <w:r>
               <w:rPr>
                 <w:sz w:val="22"/>
                 <w:szCs w:val="22"/>
               </w:rPr>
-              <w:t>1</w:t>
-            </w:r>
-            <w:r>
-              <w:rPr>
-                <w:sz w:val="22"/>
-                <w:szCs w:val="22"/>
-              </w:rPr>
-              <w:t>00 words</w:t>
-            </w:r>
-            <w:r>
-              <w:rPr>
-                <w:sz w:val="22"/>
-                <w:szCs w:val="22"/>
-              </w:rPr>
-              <w:t>&gt;</w:t>
+              <w:t>%</w:t>
             </w:r>
           </w:p>
         </w:tc>
@@ -6731,7 +6300,7 @@
         <w:tc>
           <w:tcPr>
             <w:tcW w:w="9781" w:type="dxa"/>
-            <w:gridSpan w:val="15"/>
+            <w:gridSpan w:val="9"/>
             <w:tcBorders>
               <w:top w:val="nil"/>
               <w:left w:val="nil"/>
@@ -6753,12 +6322,29 @@
                 <w:sz w:val="22"/>
                 <w:szCs w:val="22"/>
               </w:rPr>
-              <w:t>&lt;Detailed Observation&gt;</w:t>
+              <w:t>#%</w:t>
+            </w:r>
+            <w:r>
+              <w:rPr>
+                <w:sz w:val="22"/>
+                <w:szCs w:val="22"/>
+              </w:rPr>
+              <w:t>Detailed Observation</w:t>
+            </w:r>
+            <w:r>
+              <w:rPr>
+                <w:sz w:val="22"/>
+                <w:szCs w:val="22"/>
+              </w:rPr>
+              <w:t>#</w:t>
             </w:r>
           </w:p>
         </w:tc>
       </w:tr>
       <w:tr>
+        <w:trPr>
+          <w:trHeight w:val="512"/>
+        </w:trPr>
         <w:tc>
           <w:tcPr>
             <w:tcW w:w="5265" w:type="dxa"/>
@@ -6788,7 +6374,7 @@
         <w:tc>
           <w:tcPr>
             <w:tcW w:w="5083" w:type="dxa"/>
-            <w:gridSpan w:val="10"/>
+            <w:gridSpan w:val="4"/>
             <w:tcBorders>
               <w:top w:val="single" w:sz="4" w:space="0" w:color="auto"/>
             </w:tcBorders>
@@ -6815,17 +6401,14 @@
       <w:tr>
         <w:tc>
           <w:tcPr>
-            <w:tcW w:w="5265" w:type="dxa"/>
-            <w:gridSpan w:val="6"/>
+            <w:tcW w:w="10348" w:type="dxa"/>
+            <w:gridSpan w:val="10"/>
             <w:shd w:val="clear" w:color="auto" w:fill="auto"/>
           </w:tcPr>
           <w:p>
             <w:pPr>
               <w:pStyle w:val="ListParagraph"/>
-              <w:numPr>
-                <w:ilvl w:val="0"/>
-                <w:numId w:val="14"/>
-              </w:numPr>
+              <w:ind w:left="360"/>
               <w:rPr>
                 <w:sz w:val="22"/>
                 <w:szCs w:val="22"/>
@@ -6836,43 +6419,211 @@
                 <w:sz w:val="22"/>
                 <w:szCs w:val="22"/>
               </w:rPr>
-              <w:t>Xxx</w:t>
-            </w:r>
-          </w:p>
-          <w:p>
-            <w:pPr>
-              <w:pStyle w:val="ListParagraph"/>
-              <w:numPr>
-                <w:ilvl w:val="0"/>
-                <w:numId w:val="14"/>
-              </w:numPr>
-              <w:rPr>
+              <w:t>#%ROOTCAUSE%</w:t>
+            </w:r>
+          </w:p>
+        </w:tc>
+      </w:tr>
+      <w:tr>
+        <w:tc>
+          <w:tcPr>
+            <w:tcW w:w="10348" w:type="dxa"/>
+            <w:gridSpan w:val="10"/>
+            <w:shd w:val="clear" w:color="auto" w:fill="auto"/>
+            <w:vAlign w:val="center"/>
+          </w:tcPr>
+          <w:p>
+            <w:pPr>
+              <w:rPr>
+                <w:szCs w:val="20"/>
+              </w:rPr>
+            </w:pPr>
+            <w:r>
+              <w:rPr>
+                <w:b/>
+                <w:szCs w:val="20"/>
+              </w:rPr>
+              <w:t>Suggestion:</w:t>
+            </w:r>
+          </w:p>
+        </w:tc>
+      </w:tr>
+      <w:tr>
+        <w:trPr>
+          <w:trHeight w:val="552"/>
+        </w:trPr>
+        <w:tc>
+          <w:tcPr>
+            <w:tcW w:w="10348" w:type="dxa"/>
+            <w:gridSpan w:val="10"/>
+            <w:shd w:val="clear" w:color="auto" w:fill="auto"/>
+            <w:vAlign w:val="center"/>
+          </w:tcPr>
+          <w:p>
+            <w:pPr>
+              <w:jc w:val="both"/>
+              <w:rPr>
+                <w:b/>
                 <w:sz w:val="22"/>
                 <w:szCs w:val="22"/>
               </w:rPr>
             </w:pPr>
             <w:r>
               <w:rPr>
+                <w:b/>
                 <w:sz w:val="22"/>
                 <w:szCs w:val="22"/>
               </w:rPr>
-              <w:t>Xxx</w:t>
-            </w:r>
-          </w:p>
-        </w:tc>
-        <w:tc>
-          <w:tcPr>
-            <w:tcW w:w="5083" w:type="dxa"/>
+              <w:t>#%</w:t>
+            </w:r>
+            <w:r>
+              <w:rPr>
+                <w:b/>
+                <w:szCs w:val="20"/>
+              </w:rPr>
+              <w:t xml:space="preserve"> </w:t>
+            </w:r>
+            <w:r>
+              <w:rPr>
+                <w:b/>
+                <w:sz w:val="24"/>
+                <w:szCs w:val="20"/>
+              </w:rPr>
+              <w:t>Suggestion</w:t>
+            </w:r>
+            <w:r>
+              <w:rPr>
+                <w:b/>
+                <w:szCs w:val="20"/>
+              </w:rPr>
+              <w:t>%</w:t>
+            </w:r>
+          </w:p>
+        </w:tc>
+      </w:tr>
+      <w:tr>
+        <w:tc>
+          <w:tcPr>
+            <w:tcW w:w="8931" w:type="dxa"/>
+            <w:gridSpan w:val="9"/>
+            <w:shd w:val="clear" w:color="auto" w:fill="auto"/>
+          </w:tcPr>
+          <w:p>
+            <w:pPr>
+              <w:spacing w:before="40"/>
+              <w:rPr>
+                <w:b/>
+                <w:color w:val="000000"/>
+                <w:szCs w:val="20"/>
+              </w:rPr>
+            </w:pPr>
+            <w:r>
+              <w:rPr>
+                <w:b/>
+                <w:color w:val="000000"/>
+                <w:szCs w:val="20"/>
+              </w:rPr>
+              <w:t>A</w:t>
+            </w:r>
+            <w:r>
+              <w:rPr>
+                <w:b/>
+                <w:color w:val="000000"/>
+                <w:szCs w:val="20"/>
+              </w:rPr>
+              <w:t>gree</w:t>
+            </w:r>
+            <w:r>
+              <w:rPr>
+                <w:b/>
+                <w:color w:val="000000"/>
+                <w:szCs w:val="20"/>
+              </w:rPr>
+              <w:t xml:space="preserve"> with the observation? (Yes / No)</w:t>
+            </w:r>
+          </w:p>
+        </w:tc>
+        <w:tc>
+          <w:tcPr>
+            <w:tcW w:w="1417" w:type="dxa"/>
+            <w:shd w:val="clear" w:color="auto" w:fill="auto"/>
+          </w:tcPr>
+          <w:p>
+            <w:pPr>
+              <w:spacing w:before="40"/>
+              <w:jc w:val="center"/>
+              <w:rPr>
+                <w:color w:val="000000"/>
+                <w:szCs w:val="20"/>
+              </w:rPr>
+            </w:pPr>
+            <w:r>
+              <w:rPr>
+                <w:color w:val="000000"/>
+                <w:szCs w:val="20"/>
+              </w:rPr>
+              <w:t>%#AGREE%</w:t>
+            </w:r>
+          </w:p>
+        </w:tc>
+      </w:tr>
+      <w:tr>
+        <w:tc>
+          <w:tcPr>
+            <w:tcW w:w="10348" w:type="dxa"/>
             <w:gridSpan w:val="10"/>
             <w:shd w:val="clear" w:color="auto" w:fill="auto"/>
           </w:tcPr>
           <w:p>
             <w:pPr>
-              <w:pStyle w:val="ListParagraph"/>
-              <w:numPr>
-                <w:ilvl w:val="0"/>
-                <w:numId w:val="14"/>
-              </w:numPr>
+              <w:spacing w:before="60"/>
+              <w:rPr>
+                <w:b/>
+                <w:color w:val="000000"/>
+                <w:szCs w:val="20"/>
+              </w:rPr>
+            </w:pPr>
+            <w:r>
+              <w:rPr>
+                <w:b/>
+                <w:szCs w:val="20"/>
+              </w:rPr>
+              <w:t>Justification, if disagree</w:t>
+            </w:r>
+            <w:r>
+              <w:rPr>
+                <w:b/>
+                <w:szCs w:val="20"/>
+              </w:rPr>
+              <w:t xml:space="preserve"> / Action Planned</w:t>
+            </w:r>
+            <w:r>
+              <w:rPr>
+                <w:b/>
+                <w:szCs w:val="20"/>
+              </w:rPr>
+              <w:t>,</w:t>
+            </w:r>
+            <w:r>
+              <w:rPr>
+                <w:b/>
+                <w:szCs w:val="20"/>
+              </w:rPr>
+              <w:t xml:space="preserve"> implemented so far, if agree</w:t>
+            </w:r>
+          </w:p>
+        </w:tc>
+      </w:tr>
+      <w:tr>
+        <w:tc>
+          <w:tcPr>
+            <w:tcW w:w="10348" w:type="dxa"/>
+            <w:gridSpan w:val="10"/>
+            <w:shd w:val="clear" w:color="auto" w:fill="auto"/>
+          </w:tcPr>
+          <w:p>
+            <w:pPr>
+              <w:spacing w:before="60"/>
               <w:rPr>
                 <w:sz w:val="22"/>
                 <w:szCs w:val="22"/>
@@ -6883,16 +6634,131 @@
                 <w:sz w:val="22"/>
                 <w:szCs w:val="22"/>
               </w:rPr>
-              <w:t>Xxx</w:t>
-            </w:r>
-          </w:p>
-          <w:p>
-            <w:pPr>
-              <w:pStyle w:val="ListParagraph"/>
-              <w:numPr>
-                <w:ilvl w:val="0"/>
-                <w:numId w:val="14"/>
-              </w:numPr>
+              <w:t>%#</w:t>
+            </w:r>
+            <w:r>
+              <w:rPr>
+                <w:b/>
+                <w:szCs w:val="20"/>
+              </w:rPr>
+              <w:t xml:space="preserve"> Justification</w:t>
+            </w:r>
+            <w:r>
+              <w:rPr>
+                <w:b/>
+                <w:szCs w:val="20"/>
+              </w:rPr>
+              <w:t>#</w:t>
+            </w:r>
+          </w:p>
+        </w:tc>
+      </w:tr>
+      <w:tr>
+        <w:tc>
+          <w:tcPr>
+            <w:tcW w:w="8931" w:type="dxa"/>
+            <w:gridSpan w:val="9"/>
+            <w:shd w:val="clear" w:color="auto" w:fill="auto"/>
+          </w:tcPr>
+          <w:p>
+            <w:pPr>
+              <w:spacing w:before="40"/>
+              <w:rPr>
+                <w:b/>
+                <w:color w:val="000000"/>
+                <w:szCs w:val="20"/>
+              </w:rPr>
+            </w:pPr>
+            <w:r>
+              <w:rPr>
+                <w:b/>
+                <w:color w:val="000000"/>
+                <w:szCs w:val="20"/>
+              </w:rPr>
+              <w:t>Agree with the Suggestion? (Yes / No)</w:t>
+            </w:r>
+          </w:p>
+        </w:tc>
+        <w:tc>
+          <w:tcPr>
+            <w:tcW w:w="1417" w:type="dxa"/>
+            <w:shd w:val="clear" w:color="auto" w:fill="auto"/>
+          </w:tcPr>
+          <w:p>
+            <w:pPr>
+              <w:spacing w:before="40"/>
+              <w:jc w:val="center"/>
+              <w:rPr>
+                <w:color w:val="000000"/>
+                <w:szCs w:val="20"/>
+              </w:rPr>
+            </w:pPr>
+            <w:r>
+              <w:rPr>
+                <w:color w:val="000000"/>
+                <w:szCs w:val="20"/>
+              </w:rPr>
+              <w:t>#%YES#</w:t>
+            </w:r>
+          </w:p>
+        </w:tc>
+      </w:tr>
+      <w:tr>
+        <w:tc>
+          <w:tcPr>
+            <w:tcW w:w="10348" w:type="dxa"/>
+            <w:gridSpan w:val="10"/>
+            <w:shd w:val="clear" w:color="auto" w:fill="auto"/>
+            <w:vAlign w:val="center"/>
+          </w:tcPr>
+          <w:p>
+            <w:pPr>
+              <w:spacing w:before="40"/>
+              <w:rPr>
+                <w:b/>
+                <w:szCs w:val="20"/>
+              </w:rPr>
+            </w:pPr>
+            <w:r>
+              <w:rPr>
+                <w:b/>
+                <w:szCs w:val="20"/>
+              </w:rPr>
+              <w:t xml:space="preserve">Alternate </w:t>
+            </w:r>
+            <w:r>
+              <w:rPr>
+                <w:b/>
+                <w:szCs w:val="20"/>
+              </w:rPr>
+              <w:t xml:space="preserve">Action Plan, if </w:t>
+            </w:r>
+            <w:r>
+              <w:rPr>
+                <w:b/>
+                <w:szCs w:val="20"/>
+              </w:rPr>
+              <w:t>disagree with the Suggestion</w:t>
+            </w:r>
+            <w:r>
+              <w:rPr>
+                <w:b/>
+                <w:szCs w:val="20"/>
+              </w:rPr>
+              <w:t>:</w:t>
+            </w:r>
+          </w:p>
+        </w:tc>
+      </w:tr>
+      <w:tr>
+        <w:tc>
+          <w:tcPr>
+            <w:tcW w:w="10348" w:type="dxa"/>
+            <w:gridSpan w:val="10"/>
+            <w:shd w:val="clear" w:color="auto" w:fill="auto"/>
+          </w:tcPr>
+          <w:p>
+            <w:pPr>
               <w:rPr>
                 <w:sz w:val="22"/>
                 <w:szCs w:val="22"/>
@@ -6903,14 +6769,30 @@
                 <w:sz w:val="22"/>
                 <w:szCs w:val="22"/>
               </w:rPr>
-              <w:t>X</w:t>
-            </w:r>
-            <w:r>
-              <w:rPr>
-                <w:sz w:val="22"/>
-                <w:szCs w:val="22"/>
-              </w:rPr>
-              <w:t>xx</w:t>
+              <w:t>#%</w:t>
+            </w:r>
+            <w:r>
+              <w:rPr>
+                <w:b/>
+                <w:szCs w:val="20"/>
+              </w:rPr>
+              <w:t xml:space="preserve"> </w:t>
+            </w:r>
+            <w:proofErr w:type="spellStart"/>
+            <w:r>
+              <w:rPr>
+                <w:b/>
+                <w:szCs w:val="20"/>
+              </w:rPr>
+              <w:t>AlternateAction</w:t>
+            </w:r>
+            <w:proofErr w:type="spellEnd"/>
+            <w:r>
+              <w:rPr>
+                <w:b/>
+                <w:szCs w:val="20"/>
+              </w:rPr>
+              <w:t>#</w:t>
             </w:r>
           </w:p>
         </w:tc>
@@ -6918,55 +6800,8 @@
       <w:tr>
         <w:tc>
           <w:tcPr>
-            <w:tcW w:w="10348" w:type="dxa"/>
-            <w:gridSpan w:val="16"/>
-            <w:shd w:val="clear" w:color="auto" w:fill="auto"/>
-            <w:vAlign w:val="center"/>
-          </w:tcPr>
-          <w:p>
-            <w:pPr>
-              <w:rPr>
-                <w:szCs w:val="20"/>
-              </w:rPr>
-            </w:pPr>
-            <w:r>
-              <w:rPr>
-                <w:b/>
-                <w:szCs w:val="20"/>
-              </w:rPr>
-              <w:t>Suggestion:</w:t>
-            </w:r>
-          </w:p>
-        </w:tc>
-      </w:tr>
-      <w:tr>
-        <w:tc>
-          <w:tcPr>
-            <w:tcW w:w="10348" w:type="dxa"/>
-            <w:gridSpan w:val="16"/>
-            <w:shd w:val="clear" w:color="auto" w:fill="auto"/>
-            <w:vAlign w:val="center"/>
-          </w:tcPr>
-          <w:p>
-            <w:pPr>
-              <w:pStyle w:val="ListParagraph"/>
-              <w:numPr>
-                <w:ilvl w:val="0"/>
-                <w:numId w:val="18"/>
-              </w:numPr>
-              <w:rPr>
-                <w:sz w:val="22"/>
-                <w:szCs w:val="22"/>
-              </w:rPr>
-            </w:pPr>
-          </w:p>
-        </w:tc>
-      </w:tr>
-      <w:tr>
-        <w:tc>
-          <w:tcPr>
-            <w:tcW w:w="10348" w:type="dxa"/>
-            <w:gridSpan w:val="16"/>
+            <w:tcW w:w="8647" w:type="dxa"/>
+            <w:gridSpan w:val="8"/>
             <w:shd w:val="clear" w:color="auto" w:fill="auto"/>
           </w:tcPr>
           <w:p>
@@ -6975,267 +6810,6 @@
               <w:jc w:val="center"/>
               <w:rPr>
                 <w:b/>
-                <w:color w:val="FFFFFF"/>
-                <w:szCs w:val="20"/>
-              </w:rPr>
-            </w:pPr>
-            <w:r>
-              <w:rPr>
-                <w:b/>
-                <w:color w:val="FFFFFF"/>
-                <w:szCs w:val="20"/>
-              </w:rPr>
-              <w:t>AUDITEE COMMENTS</w:t>
-            </w:r>
-          </w:p>
-        </w:tc>
-      </w:tr>
-      <w:tr>
-        <w:tc>
-          <w:tcPr>
-            <w:tcW w:w="8931" w:type="dxa"/>
-            <w:gridSpan w:val="13"/>
-            <w:shd w:val="clear" w:color="auto" w:fill="auto"/>
-          </w:tcPr>
-          <w:p>
-            <w:pPr>
-              <w:spacing w:before="40"/>
-              <w:rPr>
-                <w:b/>
-                <w:color w:val="000000"/>
-                <w:szCs w:val="20"/>
-              </w:rPr>
-            </w:pPr>
-            <w:r>
-              <w:rPr>
-                <w:b/>
-                <w:color w:val="000000"/>
-                <w:szCs w:val="20"/>
-              </w:rPr>
-              <w:t>A</w:t>
-            </w:r>
-            <w:r>
-              <w:rPr>
-                <w:b/>
-                <w:color w:val="000000"/>
-                <w:szCs w:val="20"/>
-              </w:rPr>
-              <w:t>gree</w:t>
-            </w:r>
-            <w:r>
-              <w:rPr>
-                <w:b/>
-                <w:color w:val="000000"/>
-                <w:szCs w:val="20"/>
-              </w:rPr>
-              <w:t xml:space="preserve"> with the observation? (Yes / No)</w:t>
-            </w:r>
-          </w:p>
-        </w:tc>
-        <w:tc>
-          <w:tcPr>
-            <w:tcW w:w="1417" w:type="dxa"/>
-            <w:gridSpan w:val="3"/>
-            <w:shd w:val="clear" w:color="auto" w:fill="auto"/>
-          </w:tcPr>
-          <w:p>
-            <w:pPr>
-              <w:spacing w:before="40"/>
-              <w:jc w:val="center"/>
-              <w:rPr>
-                <w:color w:val="000000"/>
-                <w:szCs w:val="20"/>
-              </w:rPr>
-            </w:pPr>
-          </w:p>
-        </w:tc>
-      </w:tr>
-      <w:tr>
-        <w:tc>
-          <w:tcPr>
-            <w:tcW w:w="10348" w:type="dxa"/>
-            <w:gridSpan w:val="16"/>
-            <w:shd w:val="clear" w:color="auto" w:fill="auto"/>
-          </w:tcPr>
-          <w:p>
-            <w:pPr>
-              <w:spacing w:before="60"/>
-              <w:rPr>
-                <w:b/>
-                <w:color w:val="000000"/>
-                <w:szCs w:val="20"/>
-              </w:rPr>
-            </w:pPr>
-            <w:r>
-              <w:rPr>
-                <w:b/>
-                <w:szCs w:val="20"/>
-              </w:rPr>
-              <w:t>Justification, if disagree</w:t>
-            </w:r>
-            <w:r>
-              <w:rPr>
-                <w:b/>
-                <w:szCs w:val="20"/>
-              </w:rPr>
-              <w:t xml:space="preserve"> / Action Planned</w:t>
-            </w:r>
-            <w:r>
-              <w:rPr>
-                <w:b/>
-                <w:szCs w:val="20"/>
-              </w:rPr>
-              <w:t>,</w:t>
-            </w:r>
-            <w:r>
-              <w:rPr>
-                <w:b/>
-                <w:szCs w:val="20"/>
-              </w:rPr>
-              <w:t xml:space="preserve"> implemented so far, if agree</w:t>
-            </w:r>
-          </w:p>
-        </w:tc>
-      </w:tr>
-      <w:tr>
-        <w:tc>
-          <w:tcPr>
-            <w:tcW w:w="10348" w:type="dxa"/>
-            <w:gridSpan w:val="16"/>
-            <w:shd w:val="clear" w:color="auto" w:fill="auto"/>
-          </w:tcPr>
-          <w:p>
-            <w:pPr>
-              <w:spacing w:before="60"/>
-              <w:rPr>
-                <w:sz w:val="22"/>
-                <w:szCs w:val="22"/>
-              </w:rPr>
-            </w:pPr>
-          </w:p>
-        </w:tc>
-      </w:tr>
-      <w:tr>
-        <w:tc>
-          <w:tcPr>
-            <w:tcW w:w="8931" w:type="dxa"/>
-            <w:gridSpan w:val="13"/>
-            <w:shd w:val="clear" w:color="auto" w:fill="auto"/>
-          </w:tcPr>
-          <w:p>
-            <w:pPr>
-              <w:spacing w:before="40"/>
-              <w:rPr>
-                <w:b/>
-                <w:color w:val="000000"/>
-                <w:szCs w:val="20"/>
-              </w:rPr>
-            </w:pPr>
-            <w:r>
-              <w:rPr>
-                <w:b/>
-                <w:color w:val="000000"/>
-                <w:szCs w:val="20"/>
-              </w:rPr>
-              <w:t>Agree with the Suggestion? (Yes / No)</w:t>
-            </w:r>
-          </w:p>
-        </w:tc>
-        <w:tc>
-          <w:tcPr>
-            <w:tcW w:w="1417" w:type="dxa"/>
-            <w:gridSpan w:val="3"/>
-            <w:shd w:val="clear" w:color="auto" w:fill="auto"/>
-          </w:tcPr>
-          <w:p>
-            <w:pPr>
-              <w:spacing w:before="40"/>
-              <w:jc w:val="center"/>
-              <w:rPr>
-                <w:color w:val="000000"/>
-                <w:szCs w:val="20"/>
-              </w:rPr>
-            </w:pPr>
-          </w:p>
-        </w:tc>
-      </w:tr>
-      <w:tr>
-        <w:tc>
-          <w:tcPr>
-            <w:tcW w:w="10348" w:type="dxa"/>
-            <w:gridSpan w:val="16"/>
-            <w:shd w:val="clear" w:color="auto" w:fill="auto"/>
-            <w:vAlign w:val="center"/>
-          </w:tcPr>
-          <w:p>
-            <w:pPr>
-              <w:spacing w:before="40"/>
-              <w:rPr>
-                <w:b/>
-                <w:szCs w:val="20"/>
-              </w:rPr>
-            </w:pPr>
-            <w:r>
-              <w:rPr>
-                <w:b/>
-                <w:szCs w:val="20"/>
-              </w:rPr>
-              <w:t xml:space="preserve">Alternate </w:t>
-            </w:r>
-            <w:r>
-              <w:rPr>
-                <w:b/>
-                <w:szCs w:val="20"/>
-              </w:rPr>
-              <w:t xml:space="preserve">Action Plan, if </w:t>
-            </w:r>
-            <w:r>
-              <w:rPr>
-                <w:b/>
-                <w:szCs w:val="20"/>
-              </w:rPr>
-              <w:t>disagree with the Suggestion</w:t>
-            </w:r>
-            <w:r>
-              <w:rPr>
-                <w:b/>
-                <w:szCs w:val="20"/>
-              </w:rPr>
-              <w:t>:</w:t>
-            </w:r>
-          </w:p>
-        </w:tc>
-      </w:tr>
-      <w:tr>
-        <w:tc>
-          <w:tcPr>
-            <w:tcW w:w="10348" w:type="dxa"/>
-            <w:gridSpan w:val="16"/>
-            <w:shd w:val="clear" w:color="auto" w:fill="auto"/>
-          </w:tcPr>
-          <w:p>
-            <w:pPr>
-              <w:rPr>
-                <w:sz w:val="22"/>
-                <w:szCs w:val="22"/>
-              </w:rPr>
-            </w:pPr>
-          </w:p>
-        </w:tc>
-      </w:tr>
-      <w:tr>
-        <w:tc>
-          <w:tcPr>
-            <w:tcW w:w="8647" w:type="dxa"/>
-            <w:gridSpan w:val="11"/>
-            <w:shd w:val="clear" w:color="auto" w:fill="auto"/>
-          </w:tcPr>
-          <w:p>
-            <w:pPr>
-              <w:spacing w:before="40"/>
-              <w:jc w:val="center"/>
-              <w:rPr>
-                <w:b/>
                 <w:szCs w:val="20"/>
               </w:rPr>
             </w:pPr>
@@ -7251,7 +6825,7 @@
         <w:tc>
           <w:tcPr>
             <w:tcW w:w="1701" w:type="dxa"/>
-            <w:gridSpan w:val="5"/>
+            <w:gridSpan w:val="2"/>
             <w:shd w:val="clear" w:color="auto" w:fill="auto"/>
           </w:tcPr>
           <w:p>
@@ -7308,6 +6882,12 @@
                 <w:szCs w:val="20"/>
               </w:rPr>
             </w:pPr>
+            <w:r>
+              <w:rPr>
+                <w:szCs w:val="20"/>
+              </w:rPr>
+              <w:t>%#UNAME%</w:t>
+            </w:r>
           </w:p>
         </w:tc>
         <w:tc>
@@ -7335,7 +6915,7 @@
         <w:tc>
           <w:tcPr>
             <w:tcW w:w="3544" w:type="dxa"/>
-            <w:gridSpan w:val="6"/>
+            <w:gridSpan w:val="3"/>
             <w:shd w:val="clear" w:color="auto" w:fill="auto"/>
           </w:tcPr>
           <w:p>
@@ -7345,12 +6925,18 @@
                 <w:szCs w:val="20"/>
               </w:rPr>
             </w:pPr>
+            <w:r>
+              <w:rPr>
+                <w:szCs w:val="20"/>
+              </w:rPr>
+              <w:t>%%EMAIL#</w:t>
+            </w:r>
           </w:p>
         </w:tc>
         <w:tc>
           <w:tcPr>
             <w:tcW w:w="1701" w:type="dxa"/>
-            <w:gridSpan w:val="5"/>
+            <w:gridSpan w:val="2"/>
             <w:shd w:val="clear" w:color="auto" w:fill="auto"/>
           </w:tcPr>
           <w:p>
@@ -7360,6 +6946,12 @@
                 <w:szCs w:val="20"/>
               </w:rPr>
             </w:pPr>
+            <w:r>
+              <w:rPr>
+                <w:szCs w:val="20"/>
+              </w:rPr>
+              <w:t>%#TDATE%</w:t>
+            </w:r>
           </w:p>
         </w:tc>
       </w:tr>
@@ -7367,7 +6959,7 @@
         <w:tc>
           <w:tcPr>
             <w:tcW w:w="10348" w:type="dxa"/>
-            <w:gridSpan w:val="16"/>
+            <w:gridSpan w:val="10"/>
             <w:shd w:val="clear" w:color="auto" w:fill="auto"/>
           </w:tcPr>
           <w:p>
@@ -7405,7 +6997,7 @@
         <w:tc>
           <w:tcPr>
             <w:tcW w:w="10348" w:type="dxa"/>
-            <w:gridSpan w:val="16"/>
+            <w:gridSpan w:val="10"/>
             <w:shd w:val="clear" w:color="auto" w:fill="auto"/>
           </w:tcPr>
           <w:p>
@@ -9223,13 +8815,23 @@
                 <w:szCs w:val="22"/>
               </w:rPr>
             </w:pPr>
+            <w:proofErr w:type="spellStart"/>
             <w:r>
               <w:rPr>
                 <w:color w:val="FFFFFF" w:themeColor="background1"/>
                 <w:sz w:val="22"/>
                 <w:szCs w:val="22"/>
               </w:rPr>
-              <w:t>Upto 2.4</w:t>
+              <w:t>Upto</w:t>
+            </w:r>
+            <w:proofErr w:type="spellEnd"/>
+            <w:r>
+              <w:rPr>
+                <w:color w:val="FFFFFF" w:themeColor="background1"/>
+                <w:sz w:val="22"/>
+                <w:szCs w:val="22"/>
+              </w:rPr>
+              <w:t xml:space="preserve"> 2.4</w:t>
             </w:r>
           </w:p>
         </w:tc>
@@ -13037,7 +12639,7 @@
 </file>
 
 <file path=customXml/itemProps1.xml><?xml version="1.0" encoding="utf-8"?>
-<ds:datastoreItem xmlns:ds="http://schemas.openxmlformats.org/officeDocument/2006/customXml" ds:itemID="{E7627601-0B59-4159-8D6B-EFCA75EF4DFE}">
+<ds:datastoreItem xmlns:ds="http://schemas.openxmlformats.org/officeDocument/2006/customXml" ds:itemID="{E45CC464-0D2B-419B-A44F-12CC96EDC450}">
   <ds:schemaRefs>
     <ds:schemaRef ds:uri="http://schemas.openxmlformats.org/officeDocument/2006/bibliography"/>
   </ds:schemaRefs>

</xml_diff>